<commit_message>
doc: git diff --staged learned :)
</commit_message>
<xml_diff>
--- a/lesson_0_all_reflections_in_one_place.docx
+++ b/lesson_0_all_reflections_in_one_place.docx
@@ -19,8 +19,16 @@
         <w:rPr>
           <w:lang w:val="fr-FR"/>
         </w:rPr>
-        <w:t xml:space="preserve"> Commands</w:t>
-      </w:r>
+        <w:t xml:space="preserve"> </w:t>
+      </w:r>
+      <w:proofErr w:type="spellStart"/>
+      <w:r>
+        <w:rPr>
+          <w:lang w:val="fr-FR"/>
+        </w:rPr>
+        <w:t>Commands</w:t>
+      </w:r>
+      <w:proofErr w:type="spellEnd"/>
     </w:p>
     <w:p>
       <w:pPr>
@@ -75,12 +83,12 @@
       <w:pPr>
         <w:pStyle w:val="Geenafstand"/>
         <w:rPr>
-          <w:lang w:val="en-US"/>
-        </w:rPr>
-      </w:pPr>
-      <w:r>
-        <w:rPr>
-          <w:lang w:val="en-US"/>
+          <w:lang w:val="fr-FR"/>
+        </w:rPr>
+      </w:pPr>
+      <w:r>
+        <w:rPr>
+          <w:lang w:val="fr-FR"/>
         </w:rPr>
         <w:t>git log</w:t>
       </w:r>
@@ -89,30 +97,30 @@
       <w:pPr>
         <w:pStyle w:val="Geenafstand"/>
         <w:rPr>
-          <w:lang w:val="en-US"/>
-        </w:rPr>
-      </w:pPr>
-      <w:r>
-        <w:rPr>
-          <w:lang w:val="en-US"/>
+          <w:lang w:val="fr-FR"/>
+        </w:rPr>
+      </w:pPr>
+      <w:r>
+        <w:rPr>
+          <w:lang w:val="fr-FR"/>
         </w:rPr>
         <w:t xml:space="preserve">git </w:t>
       </w:r>
       <w:r>
         <w:rPr>
-          <w:lang w:val="en-US"/>
+          <w:lang w:val="fr-FR"/>
         </w:rPr>
         <w:t xml:space="preserve">log </w:t>
       </w:r>
       <w:r>
         <w:rPr>
-          <w:lang w:val="en-US"/>
+          <w:lang w:val="fr-FR"/>
         </w:rPr>
         <w:t>–</w:t>
       </w:r>
       <w:r>
         <w:rPr>
-          <w:lang w:val="en-US"/>
+          <w:lang w:val="fr-FR"/>
         </w:rPr>
         <w:t>stat</w:t>
       </w:r>
@@ -121,24 +129,24 @@
       <w:pPr>
         <w:pStyle w:val="Geenafstand"/>
         <w:rPr>
-          <w:lang w:val="en-US"/>
-        </w:rPr>
-      </w:pPr>
-      <w:r>
-        <w:rPr>
-          <w:lang w:val="en-US"/>
+          <w:lang w:val="fr-FR"/>
+        </w:rPr>
+      </w:pPr>
+      <w:r>
+        <w:rPr>
+          <w:lang w:val="fr-FR"/>
         </w:rPr>
         <w:t xml:space="preserve">git log </w:t>
       </w:r>
       <w:r>
         <w:rPr>
-          <w:lang w:val="en-US"/>
+          <w:lang w:val="fr-FR"/>
         </w:rPr>
         <w:t>–</w:t>
       </w:r>
       <w:r>
         <w:rPr>
-          <w:lang w:val="en-US"/>
+          <w:lang w:val="fr-FR"/>
         </w:rPr>
         <w:t>graph</w:t>
       </w:r>
@@ -147,24 +155,52 @@
       <w:pPr>
         <w:pStyle w:val="Geenafstand"/>
         <w:rPr>
-          <w:lang w:val="en-US"/>
-        </w:rPr>
-      </w:pPr>
-      <w:r>
-        <w:rPr>
-          <w:lang w:val="en-US"/>
-        </w:rPr>
-        <w:t xml:space="preserve">git log –graph –decorate –oneline </w:t>
-      </w:r>
-      <w:r>
-        <w:rPr>
-          <w:lang w:val="en-US"/>
+          <w:lang w:val="fr-FR"/>
+        </w:rPr>
+      </w:pPr>
+      <w:r>
+        <w:rPr>
+          <w:lang w:val="fr-FR"/>
+        </w:rPr>
+        <w:t>git log –graph –</w:t>
+      </w:r>
+      <w:proofErr w:type="spellStart"/>
+      <w:r>
+        <w:rPr>
+          <w:lang w:val="fr-FR"/>
+        </w:rPr>
+        <w:t>decorate</w:t>
+      </w:r>
+      <w:proofErr w:type="spellEnd"/>
+      <w:r>
+        <w:rPr>
+          <w:lang w:val="fr-FR"/>
+        </w:rPr>
+        <w:t xml:space="preserve"> –</w:t>
+      </w:r>
+      <w:proofErr w:type="spellStart"/>
+      <w:r>
+        <w:rPr>
+          <w:lang w:val="fr-FR"/>
+        </w:rPr>
+        <w:t>oneline</w:t>
+      </w:r>
+      <w:proofErr w:type="spellEnd"/>
+      <w:r>
+        <w:rPr>
+          <w:lang w:val="fr-FR"/>
+        </w:rPr>
+        <w:t xml:space="preserve"> </w:t>
+      </w:r>
+      <w:r>
+        <w:rPr>
+          <w:lang w:val="fr-FR"/>
         </w:rPr>
         <w:t>–</w:t>
       </w:r>
       <w:r>
         <w:rPr>
-          <w:lang w:val="en-US"/>
+          <w:lang w:val="fr-FR"/>
         </w:rPr>
         <w:t>all</w:t>
       </w:r>
@@ -173,140 +209,298 @@
       <w:pPr>
         <w:pStyle w:val="Geenafstand"/>
         <w:rPr>
-          <w:lang w:val="en-US"/>
-        </w:rPr>
-      </w:pPr>
-    </w:p>
-    <w:p>
-      <w:pPr>
-        <w:pStyle w:val="Geenafstand"/>
-        <w:rPr>
-          <w:lang w:val="en-US"/>
-        </w:rPr>
-      </w:pPr>
-      <w:r>
-        <w:rPr>
-          <w:lang w:val="en-US"/>
-        </w:rPr>
-        <w:t>git status</w:t>
-      </w:r>
+          <w:lang w:val="fr-FR"/>
+        </w:rPr>
+      </w:pPr>
+    </w:p>
+    <w:p>
+      <w:pPr>
+        <w:pStyle w:val="Geenafstand"/>
+        <w:rPr>
+          <w:lang w:val="fr-FR"/>
+        </w:rPr>
+      </w:pPr>
+      <w:r>
+        <w:rPr>
+          <w:lang w:val="fr-FR"/>
+        </w:rPr>
+        <w:t xml:space="preserve">git </w:t>
+      </w:r>
+      <w:proofErr w:type="spellStart"/>
+      <w:r>
+        <w:rPr>
+          <w:lang w:val="fr-FR"/>
+        </w:rPr>
+        <w:t>status</w:t>
+      </w:r>
+      <w:proofErr w:type="spellEnd"/>
+    </w:p>
+    <w:p>
+      <w:pPr>
+        <w:pStyle w:val="Geenafstand"/>
+        <w:rPr>
+          <w:lang w:val="fr-FR"/>
+        </w:rPr>
+      </w:pPr>
+    </w:p>
+    <w:p>
+      <w:pPr>
+        <w:pStyle w:val="Geenafstand"/>
+        <w:rPr>
+          <w:lang w:val="en-US"/>
+        </w:rPr>
+      </w:pPr>
+      <w:proofErr w:type="spellStart"/>
+      <w:r>
+        <w:rPr>
+          <w:lang w:val="en-US"/>
+        </w:rPr>
+        <w:t>git</w:t>
+      </w:r>
+      <w:proofErr w:type="spellEnd"/>
+      <w:r>
+        <w:rPr>
+          <w:lang w:val="en-US"/>
+        </w:rPr>
+        <w:t xml:space="preserve"> diff  #show changes between </w:t>
+      </w:r>
+      <w:r>
+        <w:rPr>
+          <w:lang w:val="en-US"/>
+        </w:rPr>
+        <w:t>“</w:t>
+      </w:r>
+      <w:r>
+        <w:rPr>
+          <w:lang w:val="en-US"/>
+        </w:rPr>
+        <w:t>working directory</w:t>
+      </w:r>
+      <w:r>
+        <w:rPr>
+          <w:lang w:val="en-US"/>
+        </w:rPr>
+        <w:t>” and “stage area”</w:t>
+      </w:r>
+    </w:p>
+    <w:p>
+      <w:pPr>
+        <w:pStyle w:val="Geenafstand"/>
+        <w:rPr>
+          <w:lang w:val="en-US"/>
+        </w:rPr>
+      </w:pPr>
+      <w:proofErr w:type="spellStart"/>
+      <w:r>
+        <w:rPr>
+          <w:lang w:val="en-US"/>
+        </w:rPr>
+        <w:t>git</w:t>
+      </w:r>
+      <w:proofErr w:type="spellEnd"/>
+      <w:r>
+        <w:rPr>
+          <w:lang w:val="en-US"/>
+        </w:rPr>
+        <w:t xml:space="preserve"> diff – staged #show changes between “stage area” and “HEAD”</w:t>
+      </w:r>
+    </w:p>
+    <w:p>
+      <w:pPr>
+        <w:pStyle w:val="Geenafstand"/>
+        <w:rPr>
+          <w:lang w:val="en-US"/>
+        </w:rPr>
+      </w:pPr>
+      <w:proofErr w:type="spellStart"/>
+      <w:r>
+        <w:rPr>
+          <w:lang w:val="en-US"/>
+        </w:rPr>
+        <w:t>git</w:t>
+      </w:r>
+      <w:proofErr w:type="spellEnd"/>
+      <w:r>
+        <w:rPr>
+          <w:lang w:val="en-US"/>
+        </w:rPr>
+        <w:t xml:space="preserve"> diff UID_OLD UID_NEW</w:t>
+      </w:r>
+    </w:p>
+    <w:p>
+      <w:pPr>
+        <w:pStyle w:val="Geenafstand"/>
+        <w:rPr>
+          <w:lang w:val="en-US"/>
+        </w:rPr>
+      </w:pPr>
+    </w:p>
+    <w:p>
+      <w:pPr>
+        <w:pStyle w:val="Geenafstand"/>
+        <w:rPr>
+          <w:lang w:val="en-US"/>
+        </w:rPr>
+      </w:pPr>
+      <w:proofErr w:type="spellStart"/>
+      <w:r>
+        <w:rPr>
+          <w:lang w:val="en-US"/>
+        </w:rPr>
+        <w:t>git</w:t>
+      </w:r>
+      <w:proofErr w:type="spellEnd"/>
+      <w:r>
+        <w:rPr>
+          <w:lang w:val="en-US"/>
+        </w:rPr>
+        <w:t xml:space="preserve"> </w:t>
+      </w:r>
+      <w:proofErr w:type="spellStart"/>
+      <w:r>
+        <w:rPr>
+          <w:lang w:val="en-US"/>
+        </w:rPr>
+        <w:t>config</w:t>
+      </w:r>
+      <w:proofErr w:type="spellEnd"/>
+      <w:r>
+        <w:rPr>
+          <w:lang w:val="en-US"/>
+        </w:rPr>
+        <w:t xml:space="preserve"> –global </w:t>
+      </w:r>
+    </w:p>
+    <w:p>
+      <w:pPr>
+        <w:pStyle w:val="Geenafstand"/>
+        <w:rPr>
+          <w:lang w:val="en-US"/>
+        </w:rPr>
+      </w:pPr>
+    </w:p>
+    <w:p>
+      <w:pPr>
+        <w:pStyle w:val="Geenafstand"/>
+        <w:rPr>
+          <w:lang w:val="en-US"/>
+        </w:rPr>
+      </w:pPr>
+      <w:proofErr w:type="spellStart"/>
+      <w:r>
+        <w:rPr>
+          <w:lang w:val="en-US"/>
+        </w:rPr>
+        <w:t>git</w:t>
+      </w:r>
+      <w:proofErr w:type="spellEnd"/>
+      <w:r>
+        <w:rPr>
+          <w:lang w:val="en-US"/>
+        </w:rPr>
+        <w:t xml:space="preserve"> checkout b067</w:t>
+      </w:r>
+      <w:r>
+        <w:rPr>
+          <w:lang w:val="en-US"/>
+        </w:rPr>
+        <w:t>…</w:t>
+      </w:r>
+    </w:p>
+    <w:p>
+      <w:pPr>
+        <w:pStyle w:val="Geenafstand"/>
+        <w:rPr>
+          <w:lang w:val="en-US"/>
+        </w:rPr>
+      </w:pPr>
+      <w:proofErr w:type="spellStart"/>
+      <w:r>
+        <w:rPr>
+          <w:lang w:val="en-US"/>
+        </w:rPr>
+        <w:t>git</w:t>
+      </w:r>
+      <w:proofErr w:type="spellEnd"/>
+      <w:r>
+        <w:rPr>
+          <w:lang w:val="en-US"/>
+        </w:rPr>
+        <w:t xml:space="preserve"> checkout master # to return to master HEAD</w:t>
+      </w:r>
+    </w:p>
+    <w:p>
+      <w:pPr>
+        <w:pStyle w:val="Geenafstand"/>
+        <w:rPr>
+          <w:lang w:val="en-US"/>
+        </w:rPr>
+      </w:pPr>
+      <w:r>
+        <w:rPr>
+          <w:lang w:val="en-US"/>
+        </w:rPr>
+        <w:t>#</w:t>
+      </w:r>
+      <w:r>
+        <w:rPr>
+          <w:lang w:val="en-US"/>
+        </w:rPr>
+        <w:t xml:space="preserve"> </w:t>
+      </w:r>
+      <w:proofErr w:type="spellStart"/>
+      <w:r>
+        <w:rPr>
+          <w:lang w:val="en-US"/>
+        </w:rPr>
+        <w:t>git</w:t>
+      </w:r>
+      <w:proofErr w:type="spellEnd"/>
+      <w:r>
+        <w:rPr>
+          <w:lang w:val="en-US"/>
+        </w:rPr>
+        <w:t xml:space="preserve"> checkout –b </w:t>
+      </w:r>
+      <w:proofErr w:type="spellStart"/>
+      <w:r>
+        <w:rPr>
+          <w:lang w:val="en-US"/>
+        </w:rPr>
+        <w:t>new_branch_name</w:t>
+      </w:r>
+      <w:proofErr w:type="spellEnd"/>
+    </w:p>
+    <w:p>
+      <w:pPr>
+        <w:pStyle w:val="Geenafstand"/>
+        <w:rPr>
+          <w:lang w:val="en-US"/>
+        </w:rPr>
+      </w:pPr>
+    </w:p>
+    <w:p>
+      <w:pPr>
+        <w:pStyle w:val="Geenafstand"/>
+        <w:rPr>
+          <w:lang w:val="en-US"/>
+        </w:rPr>
+      </w:pPr>
       <w:bookmarkStart w:id="0" w:name="_GoBack"/>
       <w:bookmarkEnd w:id="0"/>
-    </w:p>
-    <w:p>
-      <w:pPr>
-        <w:pStyle w:val="Geenafstand"/>
-        <w:rPr>
-          <w:lang w:val="en-US"/>
-        </w:rPr>
-      </w:pPr>
-    </w:p>
-    <w:p>
-      <w:pPr>
-        <w:pStyle w:val="Geenafstand"/>
-        <w:rPr>
-          <w:lang w:val="en-US"/>
-        </w:rPr>
-      </w:pPr>
-      <w:r>
-        <w:rPr>
-          <w:lang w:val="en-US"/>
-        </w:rPr>
-        <w:t xml:space="preserve">git diff </w:t>
-      </w:r>
-      <w:r>
-        <w:rPr>
-          <w:lang w:val="en-US"/>
-        </w:rPr>
-        <w:t>UID_OLD UID_NEW</w:t>
-      </w:r>
-    </w:p>
-    <w:p>
-      <w:pPr>
-        <w:pStyle w:val="Geenafstand"/>
-        <w:rPr>
-          <w:lang w:val="en-US"/>
-        </w:rPr>
-      </w:pPr>
-      <w:r>
-        <w:rPr>
-          <w:lang w:val="en-US"/>
-        </w:rPr>
-        <w:t xml:space="preserve">git config –global </w:t>
-      </w:r>
-    </w:p>
-    <w:p>
-      <w:pPr>
-        <w:pStyle w:val="Geenafstand"/>
-        <w:rPr>
-          <w:lang w:val="en-US"/>
-        </w:rPr>
-      </w:pPr>
-      <w:r>
-        <w:rPr>
-          <w:lang w:val="en-US"/>
-        </w:rPr>
-        <w:t>git checkout b067</w:t>
-      </w:r>
-      <w:r>
-        <w:rPr>
-          <w:lang w:val="en-US"/>
-        </w:rPr>
-        <w:t>…</w:t>
-      </w:r>
-    </w:p>
-    <w:p>
-      <w:pPr>
-        <w:pStyle w:val="Geenafstand"/>
-        <w:rPr>
-          <w:lang w:val="en-US"/>
-        </w:rPr>
-      </w:pPr>
-      <w:r>
-        <w:rPr>
-          <w:lang w:val="en-US"/>
-        </w:rPr>
-        <w:t>git checkout master # to return to master HEAD</w:t>
-      </w:r>
-    </w:p>
-    <w:p>
-      <w:pPr>
-        <w:pStyle w:val="Geenafstand"/>
-        <w:rPr>
-          <w:lang w:val="en-US"/>
-        </w:rPr>
-      </w:pPr>
-      <w:r>
-        <w:rPr>
-          <w:lang w:val="en-US"/>
-        </w:rPr>
-        <w:t>#</w:t>
-      </w:r>
-      <w:r>
-        <w:rPr>
-          <w:lang w:val="en-US"/>
-        </w:rPr>
-        <w:t xml:space="preserve"> </w:t>
-      </w:r>
-      <w:r>
-        <w:rPr>
-          <w:lang w:val="en-US"/>
-        </w:rPr>
-        <w:t>git checkout –b new_branch_name</w:t>
-      </w:r>
-    </w:p>
-    <w:p>
-      <w:pPr>
-        <w:pStyle w:val="Geenafstand"/>
-        <w:rPr>
-          <w:lang w:val="en-US"/>
-        </w:rPr>
-      </w:pPr>
-      <w:r>
-        <w:rPr>
-          <w:lang w:val="en-US"/>
-        </w:rPr>
-        <w:t>scp – stands for “secure copy” and lets you securely copy a directory from one computer to another.</w:t>
+      <w:proofErr w:type="spellStart"/>
+      <w:r>
+        <w:rPr>
+          <w:lang w:val="en-US"/>
+        </w:rPr>
+        <w:t>scp</w:t>
+      </w:r>
+      <w:proofErr w:type="spellEnd"/>
+      <w:r>
+        <w:rPr>
+          <w:lang w:val="en-US"/>
+        </w:rPr>
+        <w:t xml:space="preserve"> – stands for “secure copy” and lets you securely copy a directory from one computer to another.</w:t>
       </w:r>
     </w:p>
     <w:p>
@@ -386,11 +580,61 @@
           <w:lang w:val="en-US"/>
         </w:rPr>
       </w:pPr>
-      <w:r>
-        <w:rPr>
-          <w:lang w:val="en-US"/>
-        </w:rPr>
-        <w:t>ls -l | grep "git*" #lists contents with git in the name</w:t>
+      <w:proofErr w:type="spellStart"/>
+      <w:r>
+        <w:rPr>
+          <w:lang w:val="en-US"/>
+        </w:rPr>
+        <w:t>ls</w:t>
+      </w:r>
+      <w:proofErr w:type="spellEnd"/>
+      <w:r>
+        <w:rPr>
+          <w:lang w:val="en-US"/>
+        </w:rPr>
+        <w:t xml:space="preserve"> -l | </w:t>
+      </w:r>
+      <w:proofErr w:type="spellStart"/>
+      <w:r>
+        <w:rPr>
+          <w:lang w:val="en-US"/>
+        </w:rPr>
+        <w:t>grep</w:t>
+      </w:r>
+      <w:proofErr w:type="spellEnd"/>
+      <w:r>
+        <w:rPr>
+          <w:lang w:val="en-US"/>
+        </w:rPr>
+        <w:t xml:space="preserve"> "</w:t>
+      </w:r>
+      <w:proofErr w:type="spellStart"/>
+      <w:r>
+        <w:rPr>
+          <w:lang w:val="en-US"/>
+        </w:rPr>
+        <w:t>git</w:t>
+      </w:r>
+      <w:proofErr w:type="spellEnd"/>
+      <w:r>
+        <w:rPr>
+          <w:lang w:val="en-US"/>
+        </w:rPr>
+        <w:t xml:space="preserve">*" #lists contents with </w:t>
+      </w:r>
+      <w:proofErr w:type="spellStart"/>
+      <w:r>
+        <w:rPr>
+          <w:lang w:val="en-US"/>
+        </w:rPr>
+        <w:t>git</w:t>
+      </w:r>
+      <w:proofErr w:type="spellEnd"/>
+      <w:r>
+        <w:rPr>
+          <w:lang w:val="en-US"/>
+        </w:rPr>
+        <w:t xml:space="preserve"> in the name</w:t>
       </w:r>
     </w:p>
     <w:p>
@@ -419,11 +663,19 @@
           <w:lang w:val="en-US"/>
         </w:rPr>
       </w:pPr>
-      <w:r>
-        <w:rPr>
-          <w:lang w:val="en-US"/>
-        </w:rPr>
-        <w:t>scp – stands for “secure copy” and lets you securely copy a directory from one computer to another.</w:t>
+      <w:proofErr w:type="spellStart"/>
+      <w:r>
+        <w:rPr>
+          <w:lang w:val="en-US"/>
+        </w:rPr>
+        <w:t>scp</w:t>
+      </w:r>
+      <w:proofErr w:type="spellEnd"/>
+      <w:r>
+        <w:rPr>
+          <w:lang w:val="en-US"/>
+        </w:rPr>
+        <w:t xml:space="preserve"> – stands for “secure copy” and lets you securely copy a directory from one computer to another.</w:t>
       </w:r>
     </w:p>
     <w:p>
@@ -561,6 +813,7 @@
         </w:rPr>
         <w:t xml:space="preserve">Git 2.9.0 using </w:t>
       </w:r>
+      <w:proofErr w:type="spellStart"/>
       <w:r>
         <w:rPr>
           <w:b/>
@@ -568,6 +821,7 @@
         </w:rPr>
         <w:t>MinTTY</w:t>
       </w:r>
+      <w:proofErr w:type="spellEnd"/>
       <w:r>
         <w:rPr>
           <w:lang w:val="en-US"/>
@@ -624,7 +878,21 @@
         <w:rPr>
           <w:lang w:val="en-US"/>
         </w:rPr>
-        <w:t>ows? Look at git v2.9.0 Release note.</w:t>
+        <w:t xml:space="preserve">ows? Look at </w:t>
+      </w:r>
+      <w:proofErr w:type="spellStart"/>
+      <w:r>
+        <w:rPr>
+          <w:lang w:val="en-US"/>
+        </w:rPr>
+        <w:t>git</w:t>
+      </w:r>
+      <w:proofErr w:type="spellEnd"/>
+      <w:r>
+        <w:rPr>
+          <w:lang w:val="en-US"/>
+        </w:rPr>
+        <w:t xml:space="preserve"> v2.9.0 Release note.</w:t>
       </w:r>
     </w:p>
     <w:p>
@@ -652,7 +920,21 @@
         <w:rPr>
           <w:lang w:val="en-US"/>
         </w:rPr>
-        <w:t xml:space="preserve"> is what Git calls the </w:t>
+        <w:t xml:space="preserve"> is what </w:t>
+      </w:r>
+      <w:proofErr w:type="spellStart"/>
+      <w:r>
+        <w:rPr>
+          <w:lang w:val="en-US"/>
+        </w:rPr>
+        <w:t>Git</w:t>
+      </w:r>
+      <w:proofErr w:type="spellEnd"/>
+      <w:r>
+        <w:rPr>
+          <w:lang w:val="en-US"/>
+        </w:rPr>
+        <w:t xml:space="preserve"> calls the </w:t>
       </w:r>
       <w:r>
         <w:rPr>
@@ -677,20 +959,30 @@
         <w:rPr>
           <w:lang w:val="en-US"/>
         </w:rPr>
-        <w:t xml:space="preserve"> git</w:t>
-      </w:r>
+        <w:t xml:space="preserve"> </w:t>
+      </w:r>
+      <w:proofErr w:type="spellStart"/>
+      <w:r>
+        <w:rPr>
+          <w:lang w:val="en-US"/>
+        </w:rPr>
+        <w:t>git</w:t>
+      </w:r>
+      <w:proofErr w:type="spellEnd"/>
       <w:r>
         <w:rPr>
           <w:lang w:val="en-US"/>
         </w:rPr>
         <w:t xml:space="preserve"> checkout </w:t>
       </w:r>
+      <w:proofErr w:type="spellStart"/>
       <w:r>
         <w:rPr>
           <w:lang w:val="en-US"/>
         </w:rPr>
         <w:t>snapshot_uid</w:t>
       </w:r>
+      <w:proofErr w:type="spellEnd"/>
       <w:r>
         <w:rPr>
           <w:lang w:val="en-US"/>
@@ -707,7 +999,21 @@
         <w:rPr>
           <w:lang w:val="en-US"/>
         </w:rPr>
-        <w:t xml:space="preserve">“git </w:t>
+        <w:t>“</w:t>
+      </w:r>
+      <w:proofErr w:type="spellStart"/>
+      <w:r>
+        <w:rPr>
+          <w:lang w:val="en-US"/>
+        </w:rPr>
+        <w:t>git</w:t>
+      </w:r>
+      <w:proofErr w:type="spellEnd"/>
+      <w:r>
+        <w:rPr>
+          <w:lang w:val="en-US"/>
+        </w:rPr>
+        <w:t xml:space="preserve"> </w:t>
       </w:r>
       <w:r>
         <w:rPr>
@@ -775,7 +1081,35 @@
           <w:lang w:val="en-US"/>
         </w:rPr>
         <w:tab/>
-        <w:t xml:space="preserve">manual saving, dropbox, google docs, wikipedia are </w:t>
+        <w:t xml:space="preserve">manual saving, </w:t>
+      </w:r>
+      <w:proofErr w:type="spellStart"/>
+      <w:r>
+        <w:rPr>
+          <w:lang w:val="en-US"/>
+        </w:rPr>
+        <w:t>dropbox</w:t>
+      </w:r>
+      <w:proofErr w:type="spellEnd"/>
+      <w:r>
+        <w:rPr>
+          <w:lang w:val="en-US"/>
+        </w:rPr>
+        <w:t xml:space="preserve">, google docs, </w:t>
+      </w:r>
+      <w:proofErr w:type="spellStart"/>
+      <w:r>
+        <w:rPr>
+          <w:lang w:val="en-US"/>
+        </w:rPr>
+        <w:t>wikipedia</w:t>
+      </w:r>
+      <w:proofErr w:type="spellEnd"/>
+      <w:r>
+        <w:rPr>
+          <w:lang w:val="en-US"/>
+        </w:rPr>
+        <w:t xml:space="preserve"> are </w:t>
       </w:r>
     </w:p>
     <w:p>
@@ -819,7 +1153,20 @@
           <w:lang w:val="en-US"/>
         </w:rPr>
         <w:tab/>
-        <w:t>git diff operates on commits</w:t>
+      </w:r>
+      <w:proofErr w:type="spellStart"/>
+      <w:r>
+        <w:rPr>
+          <w:lang w:val="en-US"/>
+        </w:rPr>
+        <w:t>git</w:t>
+      </w:r>
+      <w:proofErr w:type="spellEnd"/>
+      <w:r>
+        <w:rPr>
+          <w:lang w:val="en-US"/>
+        </w:rPr>
+        <w:t xml:space="preserve"> diff operates on commits</w:t>
       </w:r>
     </w:p>
     <w:p>
@@ -1040,24 +1387,46 @@
           <w:lang w:val="en-US"/>
         </w:rPr>
       </w:pPr>
-      <w:r>
-        <w:rPr>
-          <w:lang w:val="en-US"/>
-        </w:rPr>
-        <w:t>Cource Reflections</w:t>
-      </w:r>
-    </w:p>
-    <w:p>
-      <w:pPr>
-        <w:rPr>
-          <w:lang w:val="en-US"/>
-        </w:rPr>
-      </w:pPr>
-      <w:r>
-        <w:rPr>
-          <w:lang w:val="en-US"/>
-        </w:rPr>
-        <w:t>You do not lose your previos work with the version control.</w:t>
+      <w:proofErr w:type="spellStart"/>
+      <w:r>
+        <w:rPr>
+          <w:lang w:val="en-US"/>
+        </w:rPr>
+        <w:t>Cource</w:t>
+      </w:r>
+      <w:proofErr w:type="spellEnd"/>
+      <w:r>
+        <w:rPr>
+          <w:lang w:val="en-US"/>
+        </w:rPr>
+        <w:t xml:space="preserve"> Reflections</w:t>
+      </w:r>
+    </w:p>
+    <w:p>
+      <w:pPr>
+        <w:rPr>
+          <w:lang w:val="en-US"/>
+        </w:rPr>
+      </w:pPr>
+      <w:r>
+        <w:rPr>
+          <w:lang w:val="en-US"/>
+        </w:rPr>
+        <w:t xml:space="preserve">You do not lose your </w:t>
+      </w:r>
+      <w:proofErr w:type="spellStart"/>
+      <w:r>
+        <w:rPr>
+          <w:lang w:val="en-US"/>
+        </w:rPr>
+        <w:t>previos</w:t>
+      </w:r>
+      <w:proofErr w:type="spellEnd"/>
+      <w:r>
+        <w:rPr>
+          <w:lang w:val="en-US"/>
+        </w:rPr>
+        <w:t xml:space="preserve"> work with the version control.</w:t>
       </w:r>
     </w:p>
     <w:p>
@@ -1098,29 +1467,169 @@
         <w:rPr>
           <w:lang w:val="en-US"/>
         </w:rPr>
-        <w:t>Multi-File commits by git are seen as dependencies. One file version control is ok for any small tasks. But big projects requere more comlicated workflow with possibility to breack it up in pieces definde a bunch of the steps, to fix my mistackes by going forward and backward. Kind of get everything in the right way before showing to other people. It has steep learning curv but it's woth it because power is so great, and once you do learn it, once you past the curve you can really do a lot. And it's things that you couldn't do without learned that much.</w:t>
-      </w:r>
-    </w:p>
-    <w:p>
-      <w:pPr>
-        <w:pStyle w:val="Geenafstand"/>
-        <w:rPr>
-          <w:lang w:val="en-US"/>
-        </w:rPr>
-      </w:pPr>
-    </w:p>
-    <w:p>
-      <w:pPr>
-        <w:pStyle w:val="Geenafstand"/>
-        <w:rPr>
-          <w:lang w:val="en-US"/>
-        </w:rPr>
-      </w:pPr>
-      <w:r>
-        <w:rPr>
-          <w:lang w:val="en-US"/>
-        </w:rPr>
-        <w:t>What do you think are the pros and cons of manually chosing when to create a commit, like you do in Git, vs having versions autamaticaly saved, like Google Docs dose?</w:t>
+        <w:t xml:space="preserve">Multi-File commits by </w:t>
+      </w:r>
+      <w:proofErr w:type="spellStart"/>
+      <w:r>
+        <w:rPr>
+          <w:lang w:val="en-US"/>
+        </w:rPr>
+        <w:t>git</w:t>
+      </w:r>
+      <w:proofErr w:type="spellEnd"/>
+      <w:r>
+        <w:rPr>
+          <w:lang w:val="en-US"/>
+        </w:rPr>
+        <w:t xml:space="preserve"> are seen as dependencies. One file version control is ok for any small tasks. But big projects </w:t>
+      </w:r>
+      <w:proofErr w:type="spellStart"/>
+      <w:r>
+        <w:rPr>
+          <w:lang w:val="en-US"/>
+        </w:rPr>
+        <w:t>requere</w:t>
+      </w:r>
+      <w:proofErr w:type="spellEnd"/>
+      <w:r>
+        <w:rPr>
+          <w:lang w:val="en-US"/>
+        </w:rPr>
+        <w:t xml:space="preserve"> more </w:t>
+      </w:r>
+      <w:proofErr w:type="spellStart"/>
+      <w:r>
+        <w:rPr>
+          <w:lang w:val="en-US"/>
+        </w:rPr>
+        <w:t>comlicated</w:t>
+      </w:r>
+      <w:proofErr w:type="spellEnd"/>
+      <w:r>
+        <w:rPr>
+          <w:lang w:val="en-US"/>
+        </w:rPr>
+        <w:t xml:space="preserve"> workflow with possibility to </w:t>
+      </w:r>
+      <w:proofErr w:type="spellStart"/>
+      <w:r>
+        <w:rPr>
+          <w:lang w:val="en-US"/>
+        </w:rPr>
+        <w:t>breack</w:t>
+      </w:r>
+      <w:proofErr w:type="spellEnd"/>
+      <w:r>
+        <w:rPr>
+          <w:lang w:val="en-US"/>
+        </w:rPr>
+        <w:t xml:space="preserve"> it up in pieces </w:t>
+      </w:r>
+      <w:proofErr w:type="spellStart"/>
+      <w:r>
+        <w:rPr>
+          <w:lang w:val="en-US"/>
+        </w:rPr>
+        <w:t>definde</w:t>
+      </w:r>
+      <w:proofErr w:type="spellEnd"/>
+      <w:r>
+        <w:rPr>
+          <w:lang w:val="en-US"/>
+        </w:rPr>
+        <w:t xml:space="preserve"> a bunch of the steps, to fix my </w:t>
+      </w:r>
+      <w:proofErr w:type="spellStart"/>
+      <w:r>
+        <w:rPr>
+          <w:lang w:val="en-US"/>
+        </w:rPr>
+        <w:t>mistackes</w:t>
+      </w:r>
+      <w:proofErr w:type="spellEnd"/>
+      <w:r>
+        <w:rPr>
+          <w:lang w:val="en-US"/>
+        </w:rPr>
+        <w:t xml:space="preserve"> by going forward and backward. Kind of get everything in the right way before showing to other people. It has steep learning </w:t>
+      </w:r>
+      <w:proofErr w:type="spellStart"/>
+      <w:r>
+        <w:rPr>
+          <w:lang w:val="en-US"/>
+        </w:rPr>
+        <w:t>curv</w:t>
+      </w:r>
+      <w:proofErr w:type="spellEnd"/>
+      <w:r>
+        <w:rPr>
+          <w:lang w:val="en-US"/>
+        </w:rPr>
+        <w:t xml:space="preserve"> but it's </w:t>
+      </w:r>
+      <w:proofErr w:type="spellStart"/>
+      <w:r>
+        <w:rPr>
+          <w:lang w:val="en-US"/>
+        </w:rPr>
+        <w:t>woth</w:t>
+      </w:r>
+      <w:proofErr w:type="spellEnd"/>
+      <w:r>
+        <w:rPr>
+          <w:lang w:val="en-US"/>
+        </w:rPr>
+        <w:t xml:space="preserve"> it because power is so great, and once you do learn it, once you past the curve you can really do a lot. And it's things that you couldn't do without learned that much.</w:t>
+      </w:r>
+    </w:p>
+    <w:p>
+      <w:pPr>
+        <w:pStyle w:val="Geenafstand"/>
+        <w:rPr>
+          <w:lang w:val="en-US"/>
+        </w:rPr>
+      </w:pPr>
+    </w:p>
+    <w:p>
+      <w:pPr>
+        <w:pStyle w:val="Geenafstand"/>
+        <w:rPr>
+          <w:lang w:val="en-US"/>
+        </w:rPr>
+      </w:pPr>
+      <w:r>
+        <w:rPr>
+          <w:lang w:val="en-US"/>
+        </w:rPr>
+        <w:t xml:space="preserve">What do you think are the pros and cons of manually </w:t>
+      </w:r>
+      <w:proofErr w:type="spellStart"/>
+      <w:r>
+        <w:rPr>
+          <w:lang w:val="en-US"/>
+        </w:rPr>
+        <w:t>chosing</w:t>
+      </w:r>
+      <w:proofErr w:type="spellEnd"/>
+      <w:r>
+        <w:rPr>
+          <w:lang w:val="en-US"/>
+        </w:rPr>
+        <w:t xml:space="preserve"> when to create a commit, like you do in Git, vs having versions </w:t>
+      </w:r>
+      <w:proofErr w:type="spellStart"/>
+      <w:r>
+        <w:rPr>
+          <w:lang w:val="en-US"/>
+        </w:rPr>
+        <w:t>autamaticaly</w:t>
+      </w:r>
+      <w:proofErr w:type="spellEnd"/>
+      <w:r>
+        <w:rPr>
+          <w:lang w:val="en-US"/>
+        </w:rPr>
+        <w:t xml:space="preserve"> saved, like Google Docs dose?</w:t>
       </w:r>
     </w:p>
     <w:p>
@@ -1164,7 +1673,35 @@
         <w:rPr>
           <w:lang w:val="en-US"/>
         </w:rPr>
-        <w:t>How can you use the commands git log and git diff to view the history of files?</w:t>
+        <w:t xml:space="preserve">How can you use the commands </w:t>
+      </w:r>
+      <w:proofErr w:type="spellStart"/>
+      <w:r>
+        <w:rPr>
+          <w:lang w:val="en-US"/>
+        </w:rPr>
+        <w:t>git</w:t>
+      </w:r>
+      <w:proofErr w:type="spellEnd"/>
+      <w:r>
+        <w:rPr>
+          <w:lang w:val="en-US"/>
+        </w:rPr>
+        <w:t xml:space="preserve"> log and </w:t>
+      </w:r>
+      <w:proofErr w:type="spellStart"/>
+      <w:r>
+        <w:rPr>
+          <w:lang w:val="en-US"/>
+        </w:rPr>
+        <w:t>git</w:t>
+      </w:r>
+      <w:proofErr w:type="spellEnd"/>
+      <w:r>
+        <w:rPr>
+          <w:lang w:val="en-US"/>
+        </w:rPr>
+        <w:t xml:space="preserve"> diff to view the history of files?</w:t>
       </w:r>
     </w:p>
     <w:p>
@@ -1210,11 +1747,19 @@
           <w:lang w:val="en-US"/>
         </w:rPr>
       </w:pPr>
-      <w:r>
-        <w:rPr>
-          <w:lang w:val="en-US"/>
-        </w:rPr>
-        <w:t>Udacity Course Developer</w:t>
+      <w:proofErr w:type="spellStart"/>
+      <w:r>
+        <w:rPr>
+          <w:lang w:val="en-US"/>
+        </w:rPr>
+        <w:t>Udacity</w:t>
+      </w:r>
+      <w:proofErr w:type="spellEnd"/>
+      <w:r>
+        <w:rPr>
+          <w:lang w:val="en-US"/>
+        </w:rPr>
+        <w:t xml:space="preserve"> Course Developer</w:t>
       </w:r>
     </w:p>
     <w:p>
@@ -1233,7 +1778,21 @@
         <w:rPr>
           <w:lang w:val="en-US"/>
         </w:rPr>
-        <w:t xml:space="preserve"> going back and fix a project that’s broken. Explore deep concepts, architecture.git </w:t>
+        <w:t xml:space="preserve"> going back and fix a project that’s broken. Explore deep concepts, </w:t>
+      </w:r>
+      <w:proofErr w:type="spellStart"/>
+      <w:r>
+        <w:rPr>
+          <w:lang w:val="en-US"/>
+        </w:rPr>
+        <w:t>architecture.git</w:t>
+      </w:r>
+      <w:proofErr w:type="spellEnd"/>
+      <w:r>
+        <w:rPr>
+          <w:lang w:val="en-US"/>
+        </w:rPr>
+        <w:t xml:space="preserve"> </w:t>
       </w:r>
     </w:p>
     <w:p>
@@ -1333,7 +1892,7 @@
           <v:shape id="_x0000_i1025" type="#_x0000_t75" style="width:468pt;height:75.75pt" o:ole="">
             <v:imagedata r:id="rId6" o:title=""/>
           </v:shape>
-          <o:OLEObject Type="Embed" ProgID="Word.OpenDocumentText.12" ShapeID="_x0000_i1025" DrawAspect="Content" ObjectID="_1529775580" r:id="rId7"/>
+          <o:OLEObject Type="Embed" ProgID="Word.OpenDocumentText.12" ShapeID="_x0000_i1025" DrawAspect="Content" ObjectID="_1529825707" r:id="rId7"/>
         </w:object>
       </w:r>
     </w:p>

</xml_diff>

<commit_message>
diagrams helping me visualize the branch structure
</commit_message>
<xml_diff>
--- a/lesson_0_all_reflections_in_one_place.docx
+++ b/lesson_0_all_reflections_in_one_place.docx
@@ -69,58 +69,91 @@
         </w:rPr>
         <w:t xml:space="preserve">git clone </w:t>
       </w:r>
-      <w:hyperlink r:id="rId5" w:history="1">
-        <w:r>
-          <w:rPr>
-            <w:rStyle w:val="Hyperlink"/>
-            <w:lang w:val="fr-FR"/>
-          </w:rPr>
-          <w:t>https://github.com/udacity/asteroids.git</w:t>
-        </w:r>
-      </w:hyperlink>
-    </w:p>
-    <w:p>
-      <w:pPr>
-        <w:pStyle w:val="Geenafstand"/>
+      <w:r>
+        <w:fldChar w:fldCharType="begin"/>
+      </w:r>
+      <w:r>
         <w:rPr>
           <w:lang w:val="fr-FR"/>
         </w:rPr>
-      </w:pPr>
-      <w:r>
-        <w:rPr>
+        <w:instrText xml:space="preserve"> HYPERLINK "https://github.com/udacity/asteroids.git" </w:instrText>
+      </w:r>
+      <w:r>
+        <w:fldChar w:fldCharType="separate"/>
+      </w:r>
+      <w:r>
+        <w:rPr>
+          <w:rStyle w:val="Hyperlink"/>
           <w:lang w:val="fr-FR"/>
         </w:rPr>
-        <w:t>git log</w:t>
-      </w:r>
-    </w:p>
-    <w:p>
-      <w:pPr>
-        <w:pStyle w:val="Geenafstand"/>
-        <w:rPr>
+        <w:t>https://github.com/udacity/asteroids.git</w:t>
+      </w:r>
+      <w:r>
+        <w:rPr>
+          <w:rStyle w:val="Hyperlink"/>
           <w:lang w:val="fr-FR"/>
         </w:rPr>
-      </w:pPr>
-      <w:r>
-        <w:rPr>
-          <w:lang w:val="fr-FR"/>
-        </w:rPr>
-        <w:t xml:space="preserve">git </w:t>
-      </w:r>
-      <w:r>
-        <w:rPr>
-          <w:lang w:val="fr-FR"/>
+        <w:fldChar w:fldCharType="end"/>
+      </w:r>
+    </w:p>
+    <w:p>
+      <w:pPr>
+        <w:pStyle w:val="Geenafstand"/>
+        <w:rPr>
+          <w:lang w:val="en-US"/>
+        </w:rPr>
+      </w:pPr>
+      <w:proofErr w:type="spellStart"/>
+      <w:r>
+        <w:rPr>
+          <w:lang w:val="en-US"/>
+        </w:rPr>
+        <w:t>git</w:t>
+      </w:r>
+      <w:proofErr w:type="spellEnd"/>
+      <w:r>
+        <w:rPr>
+          <w:lang w:val="en-US"/>
+        </w:rPr>
+        <w:t xml:space="preserve"> log</w:t>
+      </w:r>
+    </w:p>
+    <w:p>
+      <w:pPr>
+        <w:pStyle w:val="Geenafstand"/>
+        <w:rPr>
+          <w:lang w:val="en-US"/>
+        </w:rPr>
+      </w:pPr>
+      <w:proofErr w:type="spellStart"/>
+      <w:r>
+        <w:rPr>
+          <w:lang w:val="en-US"/>
+        </w:rPr>
+        <w:t>git</w:t>
+      </w:r>
+      <w:proofErr w:type="spellEnd"/>
+      <w:r>
+        <w:rPr>
+          <w:lang w:val="en-US"/>
+        </w:rPr>
+        <w:t xml:space="preserve"> </w:t>
+      </w:r>
+      <w:r>
+        <w:rPr>
+          <w:lang w:val="en-US"/>
         </w:rPr>
         <w:t xml:space="preserve">log </w:t>
       </w:r>
       <w:r>
         <w:rPr>
-          <w:lang w:val="fr-FR"/>
+          <w:lang w:val="en-US"/>
         </w:rPr>
         <w:t>–</w:t>
       </w:r>
       <w:r>
         <w:rPr>
-          <w:lang w:val="fr-FR"/>
+          <w:lang w:val="en-US"/>
         </w:rPr>
         <w:t>stat</w:t>
       </w:r>
@@ -129,24 +162,32 @@
       <w:pPr>
         <w:pStyle w:val="Geenafstand"/>
         <w:rPr>
-          <w:lang w:val="fr-FR"/>
-        </w:rPr>
-      </w:pPr>
-      <w:r>
-        <w:rPr>
-          <w:lang w:val="fr-FR"/>
-        </w:rPr>
-        <w:t xml:space="preserve">git log </w:t>
-      </w:r>
-      <w:r>
-        <w:rPr>
-          <w:lang w:val="fr-FR"/>
+          <w:lang w:val="en-US"/>
+        </w:rPr>
+      </w:pPr>
+      <w:proofErr w:type="spellStart"/>
+      <w:r>
+        <w:rPr>
+          <w:lang w:val="en-US"/>
+        </w:rPr>
+        <w:t>git</w:t>
+      </w:r>
+      <w:proofErr w:type="spellEnd"/>
+      <w:r>
+        <w:rPr>
+          <w:lang w:val="en-US"/>
+        </w:rPr>
+        <w:t xml:space="preserve"> log </w:t>
+      </w:r>
+      <w:r>
+        <w:rPr>
+          <w:lang w:val="en-US"/>
         </w:rPr>
         <w:t>–</w:t>
       </w:r>
       <w:r>
         <w:rPr>
-          <w:lang w:val="fr-FR"/>
+          <w:lang w:val="en-US"/>
         </w:rPr>
         <w:t>graph</w:t>
       </w:r>
@@ -155,52 +196,46 @@
       <w:pPr>
         <w:pStyle w:val="Geenafstand"/>
         <w:rPr>
-          <w:lang w:val="fr-FR"/>
-        </w:rPr>
-      </w:pPr>
-      <w:r>
-        <w:rPr>
-          <w:lang w:val="fr-FR"/>
-        </w:rPr>
-        <w:t>git log –graph –</w:t>
-      </w:r>
-      <w:proofErr w:type="spellStart"/>
-      <w:r>
-        <w:rPr>
-          <w:lang w:val="fr-FR"/>
-        </w:rPr>
-        <w:t>decorate</w:t>
-      </w:r>
-      <w:proofErr w:type="spellEnd"/>
-      <w:r>
-        <w:rPr>
-          <w:lang w:val="fr-FR"/>
-        </w:rPr>
-        <w:t xml:space="preserve"> –</w:t>
-      </w:r>
-      <w:proofErr w:type="spellStart"/>
-      <w:r>
-        <w:rPr>
-          <w:lang w:val="fr-FR"/>
+          <w:lang w:val="en-US"/>
+        </w:rPr>
+      </w:pPr>
+      <w:proofErr w:type="spellStart"/>
+      <w:r>
+        <w:rPr>
+          <w:lang w:val="en-US"/>
+        </w:rPr>
+        <w:t>git</w:t>
+      </w:r>
+      <w:proofErr w:type="spellEnd"/>
+      <w:r>
+        <w:rPr>
+          <w:lang w:val="en-US"/>
+        </w:rPr>
+        <w:t xml:space="preserve"> log –graph –decorate –</w:t>
+      </w:r>
+      <w:proofErr w:type="spellStart"/>
+      <w:r>
+        <w:rPr>
+          <w:lang w:val="en-US"/>
         </w:rPr>
         <w:t>oneline</w:t>
       </w:r>
       <w:proofErr w:type="spellEnd"/>
       <w:r>
         <w:rPr>
-          <w:lang w:val="fr-FR"/>
+          <w:lang w:val="en-US"/>
         </w:rPr>
         <w:t xml:space="preserve"> </w:t>
       </w:r>
       <w:r>
         <w:rPr>
-          <w:lang w:val="fr-FR"/>
+          <w:lang w:val="en-US"/>
         </w:rPr>
         <w:t>–</w:t>
       </w:r>
       <w:r>
         <w:rPr>
-          <w:lang w:val="fr-FR"/>
+          <w:lang w:val="en-US"/>
         </w:rPr>
         <w:t>all</w:t>
       </w:r>
@@ -209,37 +244,7 @@
       <w:pPr>
         <w:pStyle w:val="Geenafstand"/>
         <w:rPr>
-          <w:lang w:val="fr-FR"/>
-        </w:rPr>
-      </w:pPr>
-    </w:p>
-    <w:p>
-      <w:pPr>
-        <w:pStyle w:val="Geenafstand"/>
-        <w:rPr>
-          <w:lang w:val="fr-FR"/>
-        </w:rPr>
-      </w:pPr>
-      <w:r>
-        <w:rPr>
-          <w:lang w:val="fr-FR"/>
-        </w:rPr>
-        <w:t xml:space="preserve">git </w:t>
-      </w:r>
-      <w:proofErr w:type="spellStart"/>
-      <w:r>
-        <w:rPr>
-          <w:lang w:val="fr-FR"/>
-        </w:rPr>
-        <w:t>status</w:t>
-      </w:r>
-      <w:proofErr w:type="spellEnd"/>
-    </w:p>
-    <w:p>
-      <w:pPr>
-        <w:pStyle w:val="Geenafstand"/>
-        <w:rPr>
-          <w:lang w:val="fr-FR"/>
+          <w:lang w:val="en-US"/>
         </w:rPr>
       </w:pPr>
     </w:p>
@@ -262,6 +267,36 @@
         <w:rPr>
           <w:lang w:val="en-US"/>
         </w:rPr>
+        <w:t xml:space="preserve"> status</w:t>
+      </w:r>
+    </w:p>
+    <w:p>
+      <w:pPr>
+        <w:pStyle w:val="Geenafstand"/>
+        <w:rPr>
+          <w:lang w:val="en-US"/>
+        </w:rPr>
+      </w:pPr>
+    </w:p>
+    <w:p>
+      <w:pPr>
+        <w:pStyle w:val="Geenafstand"/>
+        <w:rPr>
+          <w:lang w:val="en-US"/>
+        </w:rPr>
+      </w:pPr>
+      <w:proofErr w:type="spellStart"/>
+      <w:r>
+        <w:rPr>
+          <w:lang w:val="en-US"/>
+        </w:rPr>
+        <w:t>git</w:t>
+      </w:r>
+      <w:proofErr w:type="spellEnd"/>
+      <w:r>
+        <w:rPr>
+          <w:lang w:val="en-US"/>
+        </w:rPr>
         <w:t xml:space="preserve"> diff  #show changes between </w:t>
       </w:r>
       <w:r>
@@ -486,8 +521,44 @@
           <w:lang w:val="en-US"/>
         </w:rPr>
       </w:pPr>
-      <w:bookmarkStart w:id="0" w:name="_GoBack"/>
-      <w:bookmarkEnd w:id="0"/>
+    </w:p>
+    <w:p>
+      <w:pPr>
+        <w:pStyle w:val="Geenafstand"/>
+        <w:rPr>
+          <w:lang w:val="en-US"/>
+        </w:rPr>
+      </w:pPr>
+      <w:proofErr w:type="spellStart"/>
+      <w:r>
+        <w:rPr>
+          <w:lang w:val="en-US"/>
+        </w:rPr>
+        <w:t>git</w:t>
+      </w:r>
+      <w:proofErr w:type="spellEnd"/>
+      <w:r>
+        <w:rPr>
+          <w:lang w:val="en-US"/>
+        </w:rPr>
+        <w:t xml:space="preserve"> reset --hard #use case: an file deleted by accident, which shown in the “stage area”</w:t>
+      </w:r>
+    </w:p>
+    <w:p>
+      <w:pPr>
+        <w:pStyle w:val="Geenafstand"/>
+        <w:rPr>
+          <w:lang w:val="en-US"/>
+        </w:rPr>
+      </w:pPr>
+    </w:p>
+    <w:p>
+      <w:pPr>
+        <w:pStyle w:val="Geenafstand"/>
+        <w:rPr>
+          <w:lang w:val="en-US"/>
+        </w:rPr>
+      </w:pPr>
       <w:proofErr w:type="spellStart"/>
       <w:r>
         <w:rPr>
@@ -548,7 +619,7 @@
         <w:rPr>
           <w:lang w:val="en-US"/>
         </w:rPr>
-        <w:t>One Commit Per Logical Change.</w:t>
+        <w:t>One Commit Per Logical Change, Staging Area may be used for this purpose.</w:t>
       </w:r>
     </w:p>
     <w:p>
@@ -1301,6 +1372,12 @@
                 <w:lang w:val="en-US"/>
               </w:rPr>
             </w:pPr>
+            <w:r>
+              <w:rPr>
+                <w:lang w:val="en-US"/>
+              </w:rPr>
+              <w:t>Branch</w:t>
+            </w:r>
           </w:p>
         </w:tc>
         <w:tc>
@@ -1314,6 +1391,20 @@
                 <w:lang w:val="en-US"/>
               </w:rPr>
             </w:pPr>
+            <w:r>
+              <w:rPr>
+                <w:lang w:val="en-US"/>
+              </w:rPr>
+              <w:t xml:space="preserve">A </w:t>
+            </w:r>
+            <w:r>
+              <w:rPr>
+                <w:lang w:val="en-US"/>
+              </w:rPr>
+              <w:t>label</w:t>
+            </w:r>
+            <w:bookmarkStart w:id="0" w:name="_GoBack"/>
+            <w:bookmarkEnd w:id="0"/>
           </w:p>
         </w:tc>
       </w:tr>
@@ -1328,6 +1419,12 @@
                 <w:lang w:val="en-US"/>
               </w:rPr>
             </w:pPr>
+            <w:r>
+              <w:rPr>
+                <w:lang w:val="en-US"/>
+              </w:rPr>
+              <w:t>Merge</w:t>
+            </w:r>
           </w:p>
         </w:tc>
         <w:tc>
@@ -1341,6 +1438,12 @@
                 <w:lang w:val="en-US"/>
               </w:rPr>
             </w:pPr>
+            <w:r>
+              <w:rPr>
+                <w:lang w:val="en-US"/>
+              </w:rPr>
+              <w:t>Combine</w:t>
+            </w:r>
           </w:p>
         </w:tc>
       </w:tr>
@@ -1889,10 +1992,10 @@
             <v:path o:extrusionok="f" gradientshapeok="t" o:connecttype="rect"/>
             <o:lock v:ext="edit" aspectratio="t"/>
           </v:shapetype>
-          <v:shape id="_x0000_i1025" type="#_x0000_t75" style="width:468pt;height:75.75pt" o:ole="">
-            <v:imagedata r:id="rId6" o:title=""/>
+          <v:shape id="_x0000_i1025" type="#_x0000_t75" style="width:468pt;height:75.5pt" o:ole="">
+            <v:imagedata r:id="rId5" o:title=""/>
           </v:shape>
-          <o:OLEObject Type="Embed" ProgID="Word.OpenDocumentText.12" ShapeID="_x0000_i1025" DrawAspect="Content" ObjectID="_1529825707" r:id="rId7"/>
+          <o:OLEObject Type="Embed" ProgID="Word.OpenDocumentText.12" ShapeID="_x0000_i1025" DrawAspect="Content" ObjectID="_1529866644" r:id="rId6"/>
         </w:object>
       </w:r>
     </w:p>

</xml_diff>

<commit_message>
clean up, and update
</commit_message>
<xml_diff>
--- a/lesson_0_all_reflections_in_one_place.docx
+++ b/lesson_0_all_reflections_in_one_place.docx
@@ -69,32 +69,15 @@
         </w:rPr>
         <w:t xml:space="preserve">git clone </w:t>
       </w:r>
-      <w:r>
-        <w:fldChar w:fldCharType="begin"/>
-      </w:r>
-      <w:r>
-        <w:rPr>
-          <w:lang w:val="fr-FR"/>
-        </w:rPr>
-        <w:instrText xml:space="preserve"> HYPERLINK "https://github.com/udacity/asteroids.git" </w:instrText>
-      </w:r>
-      <w:r>
-        <w:fldChar w:fldCharType="separate"/>
-      </w:r>
-      <w:r>
-        <w:rPr>
-          <w:rStyle w:val="Hyperlink"/>
-          <w:lang w:val="fr-FR"/>
-        </w:rPr>
-        <w:t>https://github.com/udacity/asteroids.git</w:t>
-      </w:r>
-      <w:r>
-        <w:rPr>
-          <w:rStyle w:val="Hyperlink"/>
-          <w:lang w:val="fr-FR"/>
-        </w:rPr>
-        <w:fldChar w:fldCharType="end"/>
-      </w:r>
+      <w:hyperlink r:id="rId5" w:history="1">
+        <w:r>
+          <w:rPr>
+            <w:rStyle w:val="Hyperlink"/>
+            <w:lang w:val="fr-FR"/>
+          </w:rPr>
+          <w:t>https://github.com/udacity/asteroids.git</w:t>
+        </w:r>
+      </w:hyperlink>
     </w:p>
     <w:p>
       <w:pPr>
@@ -542,6 +525,247 @@
           <w:lang w:val="en-US"/>
         </w:rPr>
         <w:t xml:space="preserve"> reset --hard #use case: an file deleted by accident, which shown in the “stage area”</w:t>
+      </w:r>
+    </w:p>
+    <w:p>
+      <w:pPr>
+        <w:pStyle w:val="Geenafstand"/>
+        <w:rPr>
+          <w:lang w:val="en-US"/>
+        </w:rPr>
+      </w:pPr>
+    </w:p>
+    <w:p>
+      <w:pPr>
+        <w:pStyle w:val="Geenafstand"/>
+        <w:rPr>
+          <w:color w:val="808080" w:themeColor="background1" w:themeShade="80"/>
+          <w:lang w:val="en-US"/>
+        </w:rPr>
+      </w:pPr>
+      <w:proofErr w:type="spellStart"/>
+      <w:r>
+        <w:rPr>
+          <w:lang w:val="en-US"/>
+        </w:rPr>
+        <w:t>git</w:t>
+      </w:r>
+      <w:proofErr w:type="spellEnd"/>
+      <w:r>
+        <w:rPr>
+          <w:lang w:val="en-US"/>
+        </w:rPr>
+        <w:t xml:space="preserve"> </w:t>
+      </w:r>
+      <w:proofErr w:type="spellStart"/>
+      <w:r>
+        <w:rPr>
+          <w:lang w:val="en-US"/>
+        </w:rPr>
+        <w:t>gc</w:t>
+      </w:r>
+      <w:proofErr w:type="spellEnd"/>
+      <w:r>
+        <w:rPr>
+          <w:lang w:val="en-US"/>
+        </w:rPr>
+        <w:t xml:space="preserve"> </w:t>
+      </w:r>
+      <w:r>
+        <w:rPr>
+          <w:color w:val="808080" w:themeColor="background1" w:themeShade="80"/>
+          <w:lang w:val="en-US"/>
+        </w:rPr>
+        <w:t>#</w:t>
+      </w:r>
+      <w:r>
+        <w:rPr>
+          <w:lang w:val="en-US"/>
+        </w:rPr>
+        <w:t xml:space="preserve"> </w:t>
+      </w:r>
+      <w:r>
+        <w:rPr>
+          <w:color w:val="808080" w:themeColor="background1" w:themeShade="80"/>
+          <w:lang w:val="en-US"/>
+        </w:rPr>
+        <w:t xml:space="preserve">If a branch is deleted and leaves some commits unreachable from existing branches, those commits will continue to be accessible by commit id, until </w:t>
+      </w:r>
+      <w:proofErr w:type="spellStart"/>
+      <w:r>
+        <w:rPr>
+          <w:color w:val="808080" w:themeColor="background1" w:themeShade="80"/>
+          <w:lang w:val="en-US"/>
+        </w:rPr>
+        <w:t>Git’s</w:t>
+      </w:r>
+      <w:proofErr w:type="spellEnd"/>
+      <w:r>
+        <w:rPr>
+          <w:color w:val="808080" w:themeColor="background1" w:themeShade="80"/>
+          <w:lang w:val="en-US"/>
+        </w:rPr>
+        <w:t xml:space="preserve"> garbage collection runs. This will happen automatically from time to time, unless you actively turn it off. You can also run this process manually with </w:t>
+      </w:r>
+      <w:proofErr w:type="spellStart"/>
+      <w:r>
+        <w:rPr>
+          <w:color w:val="808080" w:themeColor="background1" w:themeShade="80"/>
+          <w:lang w:val="en-US"/>
+        </w:rPr>
+        <w:t>git</w:t>
+      </w:r>
+      <w:proofErr w:type="spellEnd"/>
+      <w:r>
+        <w:rPr>
+          <w:color w:val="808080" w:themeColor="background1" w:themeShade="80"/>
+          <w:lang w:val="en-US"/>
+        </w:rPr>
+        <w:t xml:space="preserve"> </w:t>
+      </w:r>
+      <w:proofErr w:type="spellStart"/>
+      <w:r>
+        <w:rPr>
+          <w:color w:val="808080" w:themeColor="background1" w:themeShade="80"/>
+          <w:lang w:val="en-US"/>
+        </w:rPr>
+        <w:t>gc</w:t>
+      </w:r>
+      <w:proofErr w:type="spellEnd"/>
+      <w:r>
+        <w:rPr>
+          <w:color w:val="808080" w:themeColor="background1" w:themeShade="80"/>
+          <w:lang w:val="en-US"/>
+        </w:rPr>
+        <w:t>.</w:t>
+      </w:r>
+    </w:p>
+    <w:p>
+      <w:pPr>
+        <w:pStyle w:val="Geenafstand"/>
+        <w:rPr>
+          <w:lang w:val="en-US"/>
+        </w:rPr>
+      </w:pPr>
+    </w:p>
+    <w:p>
+      <w:pPr>
+        <w:pStyle w:val="Geenafstand"/>
+        <w:rPr>
+          <w:lang w:val="en-US"/>
+        </w:rPr>
+      </w:pPr>
+      <w:proofErr w:type="spellStart"/>
+      <w:r>
+        <w:rPr>
+          <w:lang w:val="en-US"/>
+        </w:rPr>
+        <w:t>git</w:t>
+      </w:r>
+      <w:proofErr w:type="spellEnd"/>
+      <w:r>
+        <w:rPr>
+          <w:lang w:val="en-US"/>
+        </w:rPr>
+        <w:t xml:space="preserve"> merge </w:t>
+      </w:r>
+      <w:r>
+        <w:rPr>
+          <w:lang w:val="en-US"/>
+        </w:rPr>
+        <w:t>BRANCH _A BRANCH _B</w:t>
+      </w:r>
+    </w:p>
+    <w:p>
+      <w:pPr>
+        <w:pStyle w:val="Geenafstand"/>
+        <w:rPr>
+          <w:lang w:val="en-US"/>
+        </w:rPr>
+      </w:pPr>
+      <w:proofErr w:type="spellStart"/>
+      <w:r>
+        <w:rPr>
+          <w:lang w:val="en-US"/>
+        </w:rPr>
+        <w:t>git</w:t>
+      </w:r>
+      <w:proofErr w:type="spellEnd"/>
+      <w:r>
+        <w:rPr>
+          <w:lang w:val="en-US"/>
+        </w:rPr>
+        <w:t xml:space="preserve"> show COMMMIT_ID</w:t>
+      </w:r>
+      <w:r>
+        <w:rPr>
+          <w:lang w:val="en-US"/>
+        </w:rPr>
+        <w:t xml:space="preserve"> #show the diff with the parent</w:t>
+      </w:r>
+    </w:p>
+    <w:p>
+      <w:pPr>
+        <w:pStyle w:val="Geenafstand"/>
+        <w:rPr>
+          <w:lang w:val="en-US"/>
+        </w:rPr>
+      </w:pPr>
+      <w:proofErr w:type="spellStart"/>
+      <w:r>
+        <w:rPr>
+          <w:lang w:val="en-US"/>
+        </w:rPr>
+        <w:t>git</w:t>
+      </w:r>
+      <w:proofErr w:type="spellEnd"/>
+      <w:r>
+        <w:rPr>
+          <w:lang w:val="en-US"/>
+        </w:rPr>
+        <w:t xml:space="preserve"> branch –d BRANCH_B # delete the branch after merge</w:t>
+      </w:r>
+      <w:r>
+        <w:rPr>
+          <w:lang w:val="en-US"/>
+        </w:rPr>
+        <w:t>, only the branch label is deleted, commits are accessible through BRANCH_A</w:t>
+      </w:r>
+    </w:p>
+    <w:p>
+      <w:pPr>
+        <w:pStyle w:val="Geenafstand"/>
+        <w:rPr>
+          <w:lang w:val="en-US"/>
+        </w:rPr>
+      </w:pPr>
+    </w:p>
+    <w:p>
+      <w:pPr>
+        <w:pStyle w:val="Geenafstand"/>
+        <w:rPr>
+          <w:lang w:val="en-US"/>
+        </w:rPr>
+      </w:pPr>
+      <w:proofErr w:type="spellStart"/>
+      <w:r>
+        <w:rPr>
+          <w:lang w:val="en-US"/>
+        </w:rPr>
+        <w:t>git</w:t>
+      </w:r>
+      <w:proofErr w:type="spellEnd"/>
+      <w:r>
+        <w:rPr>
+          <w:lang w:val="en-US"/>
+        </w:rPr>
+        <w:t xml:space="preserve"> merge –abort #run after </w:t>
+      </w:r>
+      <w:r>
+        <w:rPr>
+          <w:lang w:val="en-US"/>
+        </w:rPr>
+        <w:t>unsuccessful merge, to resolve the errors</w:t>
       </w:r>
     </w:p>
     <w:p>
@@ -1403,8 +1627,6 @@
               </w:rPr>
               <w:t>label</w:t>
             </w:r>
-            <w:bookmarkStart w:id="0" w:name="_GoBack"/>
-            <w:bookmarkEnd w:id="0"/>
           </w:p>
         </w:tc>
       </w:tr>
@@ -1960,19 +2182,19 @@
         <w:t>Git</w:t>
       </w:r>
     </w:p>
-    <w:bookmarkStart w:id="1" w:name="_MON_1529575575"/>
-    <w:bookmarkEnd w:id="1"/>
-    <w:p>
-      <w:pPr>
-        <w:rPr>
-          <w:lang w:val="en-US"/>
-        </w:rPr>
-      </w:pPr>
-      <w:r>
-        <w:rPr>
-          <w:lang w:val="en-US"/>
-        </w:rPr>
-        <w:object w:dxaOrig="9355" w:dyaOrig="1518">
+    <w:bookmarkStart w:id="0" w:name="_MON_1529575575"/>
+    <w:bookmarkEnd w:id="0"/>
+    <w:p>
+      <w:pPr>
+        <w:rPr>
+          <w:lang w:val="en-US"/>
+        </w:rPr>
+      </w:pPr>
+      <w:r>
+        <w:rPr>
+          <w:lang w:val="en-US"/>
+        </w:rPr>
+        <w:object w:dxaOrig="9355" w:dyaOrig="2462">
           <v:shapetype id="_x0000_t75" coordsize="21600,21600" o:spt="75" o:preferrelative="t" path="m@4@5l@4@11@9@11@9@5xe" filled="f" stroked="f">
             <v:stroke joinstyle="miter"/>
             <v:formulas>
@@ -1992,89 +2214,793 @@
             <v:path o:extrusionok="f" gradientshapeok="t" o:connecttype="rect"/>
             <o:lock v:ext="edit" aspectratio="t"/>
           </v:shapetype>
-          <v:shape id="_x0000_i1025" type="#_x0000_t75" style="width:468pt;height:75.5pt" o:ole="">
-            <v:imagedata r:id="rId5" o:title=""/>
+          <v:shape id="_x0000_i1025" type="#_x0000_t75" style="width:468pt;height:122.5pt" o:ole="">
+            <v:imagedata r:id="rId6" o:title=""/>
           </v:shape>
-          <o:OLEObject Type="Embed" ProgID="Word.OpenDocumentText.12" ShapeID="_x0000_i1025" DrawAspect="Content" ObjectID="_1529866644" r:id="rId6"/>
+          <o:OLEObject Type="Embed" ProgID="Word.OpenDocumentText.12" ShapeID="_x0000_i1025" DrawAspect="Content" ObjectID="_1530120875" r:id="rId7"/>
         </w:object>
       </w:r>
     </w:p>
     <w:p>
       <w:pPr>
-        <w:rPr>
-          <w:lang w:val="en-US"/>
-        </w:rPr>
-      </w:pPr>
-    </w:p>
-    <w:p>
-      <w:pPr>
-        <w:rPr>
-          <w:lang w:val="en-US"/>
-        </w:rPr>
-      </w:pPr>
-    </w:p>
-    <w:p>
-      <w:pPr>
-        <w:rPr>
-          <w:lang w:val="en-US"/>
-        </w:rPr>
-      </w:pPr>
-    </w:p>
-    <w:p>
-      <w:pPr>
-        <w:rPr>
-          <w:lang w:val="en-US"/>
-        </w:rPr>
-      </w:pPr>
-    </w:p>
-    <w:p>
-      <w:pPr>
-        <w:rPr>
-          <w:lang w:val="en-US"/>
-        </w:rPr>
-      </w:pPr>
-    </w:p>
-    <w:p>
-      <w:pPr>
-        <w:rPr>
-          <w:lang w:val="en-US"/>
-        </w:rPr>
-      </w:pPr>
-    </w:p>
-    <w:p>
-      <w:pPr>
-        <w:rPr>
-          <w:lang w:val="en-US"/>
-        </w:rPr>
-      </w:pPr>
-    </w:p>
-    <w:p>
-      <w:pPr>
-        <w:rPr>
-          <w:lang w:val="en-US"/>
-        </w:rPr>
-      </w:pPr>
-    </w:p>
-    <w:p>
-      <w:pPr>
-        <w:rPr>
-          <w:lang w:val="en-US"/>
-        </w:rPr>
-      </w:pPr>
-    </w:p>
-    <w:p>
-      <w:pPr>
-        <w:rPr>
-          <w:lang w:val="en-US"/>
-        </w:rPr>
-      </w:pPr>
-    </w:p>
-    <w:p>
-      <w:pPr>
-        <w:rPr>
-          <w:lang w:val="en-US"/>
-        </w:rPr>
-      </w:pPr>
+        <w:pStyle w:val="Kop1"/>
+        <w:rPr>
+          <w:lang w:val="en-US"/>
+        </w:rPr>
+      </w:pPr>
+      <w:r>
+        <w:rPr>
+          <w:lang w:val="en-US"/>
+        </w:rPr>
+        <w:t>Git Get Gather (</w:t>
+      </w:r>
+      <w:proofErr w:type="spellStart"/>
+      <w:r>
+        <w:rPr>
+          <w:lang w:val="en-US"/>
+        </w:rPr>
+        <w:t>Config</w:t>
+      </w:r>
+      <w:proofErr w:type="spellEnd"/>
+      <w:r>
+        <w:rPr>
+          <w:lang w:val="en-US"/>
+        </w:rPr>
+        <w:t xml:space="preserve"> Information)</w:t>
+      </w:r>
+    </w:p>
+    <w:p>
+      <w:pPr>
+        <w:shd w:val="clear" w:color="auto" w:fill="EFF0F1"/>
+        <w:tabs>
+          <w:tab w:val="left" w:pos="916"/>
+          <w:tab w:val="left" w:pos="1832"/>
+          <w:tab w:val="left" w:pos="2748"/>
+          <w:tab w:val="left" w:pos="3664"/>
+          <w:tab w:val="left" w:pos="4580"/>
+          <w:tab w:val="left" w:pos="5496"/>
+          <w:tab w:val="left" w:pos="6412"/>
+          <w:tab w:val="left" w:pos="7328"/>
+          <w:tab w:val="left" w:pos="8244"/>
+          <w:tab w:val="left" w:pos="9160"/>
+          <w:tab w:val="left" w:pos="10076"/>
+          <w:tab w:val="left" w:pos="10992"/>
+          <w:tab w:val="left" w:pos="11908"/>
+          <w:tab w:val="left" w:pos="12824"/>
+          <w:tab w:val="left" w:pos="13740"/>
+          <w:tab w:val="left" w:pos="14656"/>
+        </w:tabs>
+        <w:spacing w:after="0" w:line="240" w:lineRule="auto"/>
+        <w:rPr>
+          <w:rFonts w:ascii="Consolas" w:eastAsia="Times New Roman" w:hAnsi="Consolas" w:cs="Courier New"/>
+          <w:color w:val="242729"/>
+          <w:sz w:val="20"/>
+          <w:szCs w:val="20"/>
+          <w:lang w:val="en-US" w:eastAsia="nl-BE"/>
+        </w:rPr>
+      </w:pPr>
+      <w:proofErr w:type="spellStart"/>
+      <w:r>
+        <w:rPr>
+          <w:rFonts w:ascii="Consolas" w:eastAsia="Times New Roman" w:hAnsi="Consolas" w:cs="Courier New"/>
+          <w:color w:val="242729"/>
+          <w:sz w:val="20"/>
+          <w:szCs w:val="20"/>
+          <w:bdr w:val="none" w:sz="0" w:space="0" w:color="auto" w:frame="1"/>
+          <w:shd w:val="clear" w:color="auto" w:fill="EFF0F1"/>
+          <w:lang w:val="en-US" w:eastAsia="nl-BE"/>
+        </w:rPr>
+        <w:t>git</w:t>
+      </w:r>
+      <w:proofErr w:type="spellEnd"/>
+      <w:r>
+        <w:rPr>
+          <w:rFonts w:ascii="Consolas" w:eastAsia="Times New Roman" w:hAnsi="Consolas" w:cs="Courier New"/>
+          <w:color w:val="242729"/>
+          <w:sz w:val="20"/>
+          <w:szCs w:val="20"/>
+          <w:bdr w:val="none" w:sz="0" w:space="0" w:color="auto" w:frame="1"/>
+          <w:shd w:val="clear" w:color="auto" w:fill="EFF0F1"/>
+          <w:lang w:val="en-US" w:eastAsia="nl-BE"/>
+        </w:rPr>
+        <w:t xml:space="preserve"> </w:t>
+      </w:r>
+      <w:proofErr w:type="spellStart"/>
+      <w:r>
+        <w:rPr>
+          <w:rFonts w:ascii="Consolas" w:eastAsia="Times New Roman" w:hAnsi="Consolas" w:cs="Courier New"/>
+          <w:color w:val="242729"/>
+          <w:sz w:val="20"/>
+          <w:szCs w:val="20"/>
+          <w:bdr w:val="none" w:sz="0" w:space="0" w:color="auto" w:frame="1"/>
+          <w:shd w:val="clear" w:color="auto" w:fill="EFF0F1"/>
+          <w:lang w:val="en-US" w:eastAsia="nl-BE"/>
+        </w:rPr>
+        <w:t>config</w:t>
+      </w:r>
+      <w:proofErr w:type="spellEnd"/>
+      <w:r>
+        <w:rPr>
+          <w:rFonts w:ascii="Consolas" w:eastAsia="Times New Roman" w:hAnsi="Consolas" w:cs="Courier New"/>
+          <w:color w:val="242729"/>
+          <w:sz w:val="20"/>
+          <w:szCs w:val="20"/>
+          <w:bdr w:val="none" w:sz="0" w:space="0" w:color="auto" w:frame="1"/>
+          <w:shd w:val="clear" w:color="auto" w:fill="EFF0F1"/>
+          <w:lang w:val="en-US" w:eastAsia="nl-BE"/>
+        </w:rPr>
+        <w:t xml:space="preserve"> --get remote.origin.url</w:t>
+      </w:r>
+    </w:p>
+    <w:p>
+      <w:pPr>
+        <w:rPr>
+          <w:lang w:val="en-US"/>
+        </w:rPr>
+      </w:pPr>
+      <w:proofErr w:type="spellStart"/>
+      <w:r>
+        <w:rPr>
+          <w:lang w:val="en-US"/>
+        </w:rPr>
+        <w:t>git</w:t>
+      </w:r>
+      <w:proofErr w:type="spellEnd"/>
+      <w:r>
+        <w:rPr>
+          <w:lang w:val="en-US"/>
+        </w:rPr>
+        <w:t xml:space="preserve"> </w:t>
+      </w:r>
+      <w:proofErr w:type="spellStart"/>
+      <w:r>
+        <w:rPr>
+          <w:lang w:val="en-US"/>
+        </w:rPr>
+        <w:t>config</w:t>
+      </w:r>
+      <w:proofErr w:type="spellEnd"/>
+      <w:r>
+        <w:rPr>
+          <w:lang w:val="en-US"/>
+        </w:rPr>
+        <w:t xml:space="preserve"> –l #get full </w:t>
+      </w:r>
+      <w:proofErr w:type="spellStart"/>
+      <w:r>
+        <w:rPr>
+          <w:lang w:val="en-US"/>
+        </w:rPr>
+        <w:t>config</w:t>
+      </w:r>
+      <w:proofErr w:type="spellEnd"/>
+      <w:r>
+        <w:rPr>
+          <w:lang w:val="en-US"/>
+        </w:rPr>
+        <w:t xml:space="preserve"> list</w:t>
+      </w:r>
+    </w:p>
+    <w:p>
+      <w:pPr>
+        <w:rPr>
+          <w:lang w:val="en-US"/>
+        </w:rPr>
+      </w:pPr>
+    </w:p>
+    <w:p>
+      <w:pPr>
+        <w:pStyle w:val="Kop1"/>
+        <w:rPr>
+          <w:lang w:val="en-US"/>
+        </w:rPr>
+      </w:pPr>
+      <w:r>
+        <w:rPr>
+          <w:lang w:val="en-US"/>
+        </w:rPr>
+        <w:t>Tools</w:t>
+      </w:r>
+    </w:p>
+    <w:p>
+      <w:pPr>
+        <w:pStyle w:val="Kop3"/>
+        <w:shd w:val="clear" w:color="auto" w:fill="FFFFFF"/>
+        <w:spacing w:before="225" w:after="75"/>
+        <w:textAlignment w:val="baseline"/>
+        <w:rPr>
+          <w:rFonts w:ascii="Arial" w:hAnsi="Arial" w:cs="Arial"/>
+          <w:color w:val="2E3D49"/>
+        </w:rPr>
+      </w:pPr>
+      <w:proofErr w:type="spellStart"/>
+      <w:r>
+        <w:rPr>
+          <w:rFonts w:ascii="Arial" w:hAnsi="Arial" w:cs="Arial"/>
+          <w:color w:val="2E3D49"/>
+        </w:rPr>
+        <w:t>Diagramming</w:t>
+      </w:r>
+      <w:proofErr w:type="spellEnd"/>
+      <w:r>
+        <w:rPr>
+          <w:rFonts w:ascii="Arial" w:hAnsi="Arial" w:cs="Arial"/>
+          <w:color w:val="2E3D49"/>
+        </w:rPr>
+        <w:t xml:space="preserve"> Tools</w:t>
+      </w:r>
+    </w:p>
+    <w:p>
+      <w:pPr>
+        <w:numPr>
+          <w:ilvl w:val="0"/>
+          <w:numId w:val="2"/>
+        </w:numPr>
+        <w:shd w:val="clear" w:color="auto" w:fill="FFFFFF"/>
+        <w:spacing w:after="0" w:line="383" w:lineRule="atLeast"/>
+        <w:ind w:left="0"/>
+        <w:textAlignment w:val="baseline"/>
+        <w:rPr>
+          <w:rFonts w:ascii="inherit" w:hAnsi="inherit" w:cs="Arial"/>
+          <w:color w:val="4F4F4F"/>
+          <w:sz w:val="23"/>
+          <w:szCs w:val="23"/>
+        </w:rPr>
+      </w:pPr>
+      <w:hyperlink r:id="rId8" w:tgtFrame="_blank" w:history="1">
+        <w:proofErr w:type="spellStart"/>
+        <w:r>
+          <w:rPr>
+            <w:rStyle w:val="Hyperlink"/>
+            <w:rFonts w:ascii="inherit" w:hAnsi="inherit" w:cs="Arial"/>
+            <w:b/>
+            <w:bCs/>
+            <w:color w:val="02B3E4"/>
+            <w:sz w:val="23"/>
+            <w:szCs w:val="23"/>
+            <w:bdr w:val="none" w:sz="0" w:space="0" w:color="auto" w:frame="1"/>
+          </w:rPr>
+          <w:t>gliffy</w:t>
+        </w:r>
+        <w:proofErr w:type="spellEnd"/>
+      </w:hyperlink>
+    </w:p>
+    <w:p>
+      <w:pPr>
+        <w:numPr>
+          <w:ilvl w:val="0"/>
+          <w:numId w:val="2"/>
+        </w:numPr>
+        <w:shd w:val="clear" w:color="auto" w:fill="FFFFFF"/>
+        <w:spacing w:after="0" w:line="383" w:lineRule="atLeast"/>
+        <w:ind w:left="0"/>
+        <w:textAlignment w:val="baseline"/>
+        <w:rPr>
+          <w:rFonts w:ascii="inherit" w:hAnsi="inherit" w:cs="Arial"/>
+          <w:color w:val="4F4F4F"/>
+          <w:sz w:val="23"/>
+          <w:szCs w:val="23"/>
+        </w:rPr>
+      </w:pPr>
+      <w:hyperlink r:id="rId9" w:tgtFrame="_blank" w:history="1">
+        <w:proofErr w:type="spellStart"/>
+        <w:r>
+          <w:rPr>
+            <w:rStyle w:val="Hyperlink"/>
+            <w:rFonts w:ascii="inherit" w:hAnsi="inherit" w:cs="Arial"/>
+            <w:b/>
+            <w:bCs/>
+            <w:color w:val="02B3E4"/>
+            <w:sz w:val="23"/>
+            <w:szCs w:val="23"/>
+            <w:bdr w:val="none" w:sz="0" w:space="0" w:color="auto" w:frame="1"/>
+          </w:rPr>
+          <w:t>yUML</w:t>
+        </w:r>
+        <w:proofErr w:type="spellEnd"/>
+      </w:hyperlink>
+    </w:p>
+    <w:p>
+      <w:pPr>
+        <w:rPr>
+          <w:lang w:val="en-US"/>
+        </w:rPr>
+      </w:pPr>
+    </w:p>
+    <w:p>
+      <w:pPr>
+        <w:rPr>
+          <w:lang w:val="en-US"/>
+        </w:rPr>
+      </w:pPr>
+    </w:p>
+    <w:p>
+      <w:pPr>
+        <w:pStyle w:val="Kop1"/>
+        <w:rPr>
+          <w:lang w:val="en-US"/>
+        </w:rPr>
+      </w:pPr>
+      <w:r>
+        <w:rPr>
+          <w:lang w:val="en-US"/>
+        </w:rPr>
+        <w:t>Git Remote Password Setup</w:t>
+      </w:r>
+    </w:p>
+    <w:p>
+      <w:pPr>
+        <w:rPr>
+          <w:lang w:val="en-US"/>
+        </w:rPr>
+      </w:pPr>
+      <w:r>
+        <w:rPr>
+          <w:lang w:val="en-US"/>
+        </w:rPr>
+        <w:t>Setup password (</w:t>
+      </w:r>
+      <w:hyperlink r:id="rId10" w:history="1">
+        <w:r>
+          <w:rPr>
+            <w:rStyle w:val="Hyperlink"/>
+            <w:lang w:val="en-US"/>
+          </w:rPr>
+          <w:t>link</w:t>
+        </w:r>
+      </w:hyperlink>
+      <w:r>
+        <w:rPr>
+          <w:lang w:val="en-US"/>
+        </w:rPr>
+        <w:t>)</w:t>
+      </w:r>
+      <w:r>
+        <w:rPr>
+          <w:lang w:val="en-US"/>
+        </w:rPr>
+        <w:t xml:space="preserve"> </w:t>
+      </w:r>
+      <w:proofErr w:type="spellStart"/>
+      <w:r>
+        <w:rPr>
+          <w:lang w:val="en-US"/>
+        </w:rPr>
+        <w:t>commandline</w:t>
+      </w:r>
+      <w:proofErr w:type="spellEnd"/>
+      <w:r>
+        <w:rPr>
+          <w:lang w:val="en-US"/>
+        </w:rPr>
+        <w:t xml:space="preserve"> helper:</w:t>
+      </w:r>
+    </w:p>
+    <w:p>
+      <w:pPr>
+        <w:pBdr>
+          <w:top w:val="single" w:sz="12" w:space="8" w:color="DDDDDD"/>
+          <w:left w:val="single" w:sz="12" w:space="8" w:color="DDDDDD"/>
+          <w:bottom w:val="single" w:sz="12" w:space="8" w:color="DDDDDD"/>
+          <w:right w:val="single" w:sz="12" w:space="8" w:color="DDDDDD"/>
+        </w:pBdr>
+        <w:shd w:val="clear" w:color="auto" w:fill="333333"/>
+        <w:tabs>
+          <w:tab w:val="left" w:pos="916"/>
+          <w:tab w:val="left" w:pos="1832"/>
+          <w:tab w:val="left" w:pos="2748"/>
+          <w:tab w:val="left" w:pos="3664"/>
+          <w:tab w:val="left" w:pos="4580"/>
+          <w:tab w:val="left" w:pos="5496"/>
+          <w:tab w:val="left" w:pos="6412"/>
+          <w:tab w:val="left" w:pos="7328"/>
+          <w:tab w:val="left" w:pos="8244"/>
+          <w:tab w:val="left" w:pos="9160"/>
+          <w:tab w:val="left" w:pos="10076"/>
+          <w:tab w:val="left" w:pos="10992"/>
+          <w:tab w:val="left" w:pos="11908"/>
+          <w:tab w:val="left" w:pos="12824"/>
+          <w:tab w:val="left" w:pos="13740"/>
+          <w:tab w:val="left" w:pos="14656"/>
+        </w:tabs>
+        <w:spacing w:after="0" w:line="240" w:lineRule="auto"/>
+        <w:textAlignment w:val="baseline"/>
+        <w:rPr>
+          <w:rFonts w:ascii="Courier New" w:eastAsia="Times New Roman" w:hAnsi="Courier New" w:cs="Courier New"/>
+          <w:color w:val="FFFFFF"/>
+          <w:sz w:val="20"/>
+          <w:szCs w:val="20"/>
+          <w:lang w:val="en-US" w:eastAsia="nl-BE"/>
+        </w:rPr>
+      </w:pPr>
+      <w:proofErr w:type="spellStart"/>
+      <w:r>
+        <w:rPr>
+          <w:rFonts w:ascii="inherit" w:eastAsia="Times New Roman" w:hAnsi="inherit" w:cs="Courier New"/>
+          <w:color w:val="FFFFFF"/>
+          <w:sz w:val="20"/>
+          <w:szCs w:val="20"/>
+          <w:bdr w:val="none" w:sz="0" w:space="0" w:color="auto" w:frame="1"/>
+          <w:lang w:val="en-US" w:eastAsia="nl-BE"/>
+        </w:rPr>
+        <w:t>git</w:t>
+      </w:r>
+      <w:proofErr w:type="spellEnd"/>
+      <w:r>
+        <w:rPr>
+          <w:rFonts w:ascii="inherit" w:eastAsia="Times New Roman" w:hAnsi="inherit" w:cs="Courier New"/>
+          <w:color w:val="FFFFFF"/>
+          <w:sz w:val="20"/>
+          <w:szCs w:val="20"/>
+          <w:bdr w:val="none" w:sz="0" w:space="0" w:color="auto" w:frame="1"/>
+          <w:lang w:val="en-US" w:eastAsia="nl-BE"/>
+        </w:rPr>
+        <w:t xml:space="preserve"> </w:t>
+      </w:r>
+      <w:proofErr w:type="spellStart"/>
+      <w:r>
+        <w:rPr>
+          <w:rFonts w:ascii="inherit" w:eastAsia="Times New Roman" w:hAnsi="inherit" w:cs="Courier New"/>
+          <w:color w:val="FFFFFF"/>
+          <w:sz w:val="20"/>
+          <w:szCs w:val="20"/>
+          <w:bdr w:val="none" w:sz="0" w:space="0" w:color="auto" w:frame="1"/>
+          <w:lang w:val="en-US" w:eastAsia="nl-BE"/>
+        </w:rPr>
+        <w:t>config</w:t>
+      </w:r>
+      <w:proofErr w:type="spellEnd"/>
+      <w:r>
+        <w:rPr>
+          <w:rFonts w:ascii="inherit" w:eastAsia="Times New Roman" w:hAnsi="inherit" w:cs="Courier New"/>
+          <w:color w:val="FFFFFF"/>
+          <w:sz w:val="20"/>
+          <w:szCs w:val="20"/>
+          <w:bdr w:val="none" w:sz="0" w:space="0" w:color="auto" w:frame="1"/>
+          <w:lang w:val="en-US" w:eastAsia="nl-BE"/>
+        </w:rPr>
+        <w:t xml:space="preserve"> --global </w:t>
+      </w:r>
+      <w:proofErr w:type="spellStart"/>
+      <w:r>
+        <w:rPr>
+          <w:rFonts w:ascii="inherit" w:eastAsia="Times New Roman" w:hAnsi="inherit" w:cs="Courier New"/>
+          <w:color w:val="FFFFFF"/>
+          <w:sz w:val="20"/>
+          <w:szCs w:val="20"/>
+          <w:bdr w:val="none" w:sz="0" w:space="0" w:color="auto" w:frame="1"/>
+          <w:lang w:val="en-US" w:eastAsia="nl-BE"/>
+        </w:rPr>
+        <w:t>credential.helper</w:t>
+      </w:r>
+      <w:proofErr w:type="spellEnd"/>
+      <w:r>
+        <w:rPr>
+          <w:rFonts w:ascii="inherit" w:eastAsia="Times New Roman" w:hAnsi="inherit" w:cs="Courier New"/>
+          <w:color w:val="FFFFFF"/>
+          <w:sz w:val="20"/>
+          <w:szCs w:val="20"/>
+          <w:bdr w:val="none" w:sz="0" w:space="0" w:color="auto" w:frame="1"/>
+          <w:lang w:val="en-US" w:eastAsia="nl-BE"/>
+        </w:rPr>
+        <w:t xml:space="preserve"> </w:t>
+      </w:r>
+      <w:proofErr w:type="spellStart"/>
+      <w:r>
+        <w:rPr>
+          <w:rFonts w:ascii="inherit" w:eastAsia="Times New Roman" w:hAnsi="inherit" w:cs="Courier New"/>
+          <w:color w:val="FFFFFF"/>
+          <w:sz w:val="20"/>
+          <w:szCs w:val="20"/>
+          <w:bdr w:val="none" w:sz="0" w:space="0" w:color="auto" w:frame="1"/>
+          <w:lang w:val="en-US" w:eastAsia="nl-BE"/>
+        </w:rPr>
+        <w:t>wincred</w:t>
+      </w:r>
+      <w:proofErr w:type="spellEnd"/>
+    </w:p>
+    <w:p>
+      <w:pPr>
+        <w:rPr>
+          <w:lang w:val="en-US"/>
+        </w:rPr>
+      </w:pPr>
+    </w:p>
+    <w:p>
+      <w:pPr>
+        <w:pStyle w:val="Kop1"/>
+        <w:rPr>
+          <w:lang w:val="en-US"/>
+        </w:rPr>
+      </w:pPr>
+      <w:r>
+        <w:rPr>
+          <w:lang w:val="en-US"/>
+        </w:rPr>
+        <w:t>Git Remote</w:t>
+      </w:r>
+      <w:r>
+        <w:rPr>
+          <w:lang w:val="en-US"/>
+        </w:rPr>
+        <w:t xml:space="preserve"> Push</w:t>
+      </w:r>
+    </w:p>
+    <w:p>
+      <w:pPr>
+        <w:rPr>
+          <w:lang w:val="en-US"/>
+        </w:rPr>
+      </w:pPr>
+      <w:r>
+        <w:rPr>
+          <w:lang w:val="en-US"/>
+        </w:rPr>
+        <w:t xml:space="preserve">$ </w:t>
+      </w:r>
+      <w:proofErr w:type="spellStart"/>
+      <w:r>
+        <w:rPr>
+          <w:lang w:val="en-US"/>
+        </w:rPr>
+        <w:t>git</w:t>
+      </w:r>
+      <w:proofErr w:type="spellEnd"/>
+      <w:r>
+        <w:rPr>
+          <w:lang w:val="en-US"/>
+        </w:rPr>
+        <w:t xml:space="preserve"> remote add origin </w:t>
+      </w:r>
+      <w:hyperlink r:id="rId11" w:history="1">
+        <w:r>
+          <w:rPr>
+            <w:rStyle w:val="Hyperlink"/>
+            <w:lang w:val="en-US"/>
+          </w:rPr>
+          <w:t>https://github.com/RelaRef/reflections.git</w:t>
+        </w:r>
+      </w:hyperlink>
+    </w:p>
+    <w:p>
+      <w:pPr>
+        <w:pStyle w:val="Geenafstand"/>
+        <w:rPr>
+          <w:lang w:val="en-US"/>
+        </w:rPr>
+      </w:pPr>
+      <w:r>
+        <w:rPr>
+          <w:lang w:val="en-US"/>
+        </w:rPr>
+        <w:t xml:space="preserve">$ </w:t>
+      </w:r>
+      <w:proofErr w:type="spellStart"/>
+      <w:r>
+        <w:rPr>
+          <w:lang w:val="en-US"/>
+        </w:rPr>
+        <w:t>git</w:t>
+      </w:r>
+      <w:proofErr w:type="spellEnd"/>
+      <w:r>
+        <w:rPr>
+          <w:lang w:val="en-US"/>
+        </w:rPr>
+        <w:t xml:space="preserve"> remote </w:t>
+      </w:r>
+      <w:r>
+        <w:rPr>
+          <w:lang w:val="en-US"/>
+        </w:rPr>
+        <w:t>–</w:t>
+      </w:r>
+      <w:r>
+        <w:rPr>
+          <w:lang w:val="en-US"/>
+        </w:rPr>
+        <w:t>v</w:t>
+      </w:r>
+    </w:p>
+    <w:p>
+      <w:pPr>
+        <w:pStyle w:val="Geenafstand"/>
+        <w:ind w:left="708"/>
+        <w:rPr>
+          <w:lang w:val="en-US"/>
+        </w:rPr>
+      </w:pPr>
+      <w:bookmarkStart w:id="1" w:name="_GoBack"/>
+      <w:r>
+        <w:rPr>
+          <w:lang w:val="en-US"/>
+        </w:rPr>
+        <w:t>origin  https://github.com/RelaRef/reflections.git (fetch)</w:t>
+      </w:r>
+    </w:p>
+    <w:p>
+      <w:pPr>
+        <w:pStyle w:val="Geenafstand"/>
+        <w:ind w:left="708"/>
+        <w:rPr>
+          <w:lang w:val="en-US"/>
+        </w:rPr>
+      </w:pPr>
+      <w:r>
+        <w:rPr>
+          <w:lang w:val="en-US"/>
+        </w:rPr>
+        <w:t>origin  https://github.com/RelaRef/reflections.git (push)</w:t>
+      </w:r>
+      <w:bookmarkEnd w:id="1"/>
+    </w:p>
+    <w:p>
+      <w:pPr>
+        <w:rPr>
+          <w:lang w:val="en-US"/>
+        </w:rPr>
+      </w:pPr>
+    </w:p>
+    <w:p>
+      <w:pPr>
+        <w:pStyle w:val="Geenafstand"/>
+        <w:rPr>
+          <w:lang w:val="en-US"/>
+        </w:rPr>
+      </w:pPr>
+      <w:r>
+        <w:rPr>
+          <w:lang w:val="en-US"/>
+        </w:rPr>
+        <w:t xml:space="preserve">$ </w:t>
+      </w:r>
+      <w:proofErr w:type="spellStart"/>
+      <w:r>
+        <w:rPr>
+          <w:lang w:val="en-US"/>
+        </w:rPr>
+        <w:t>git</w:t>
+      </w:r>
+      <w:proofErr w:type="spellEnd"/>
+      <w:r>
+        <w:rPr>
+          <w:lang w:val="en-US"/>
+        </w:rPr>
+        <w:t xml:space="preserve"> push origin master</w:t>
+      </w:r>
+    </w:p>
+    <w:p>
+      <w:pPr>
+        <w:pStyle w:val="Geenafstand"/>
+        <w:ind w:left="708"/>
+        <w:rPr>
+          <w:lang w:val="en-US"/>
+        </w:rPr>
+      </w:pPr>
+      <w:r>
+        <w:rPr>
+          <w:lang w:val="en-US"/>
+        </w:rPr>
+        <w:t>Counting objects: 34, done.</w:t>
+      </w:r>
+    </w:p>
+    <w:p>
+      <w:pPr>
+        <w:pStyle w:val="Geenafstand"/>
+        <w:ind w:left="708"/>
+        <w:rPr>
+          <w:lang w:val="en-US"/>
+        </w:rPr>
+      </w:pPr>
+      <w:r>
+        <w:rPr>
+          <w:lang w:val="en-US"/>
+        </w:rPr>
+        <w:t>Delta compression using up to 4 threads.</w:t>
+      </w:r>
+    </w:p>
+    <w:p>
+      <w:pPr>
+        <w:pStyle w:val="Geenafstand"/>
+        <w:ind w:left="708"/>
+        <w:rPr>
+          <w:lang w:val="en-US"/>
+        </w:rPr>
+      </w:pPr>
+      <w:r>
+        <w:rPr>
+          <w:lang w:val="en-US"/>
+        </w:rPr>
+        <w:t>Compressing objects: 100% (33/33), done.</w:t>
+      </w:r>
+    </w:p>
+    <w:p>
+      <w:pPr>
+        <w:pStyle w:val="Geenafstand"/>
+        <w:ind w:left="708"/>
+        <w:rPr>
+          <w:lang w:val="en-US"/>
+        </w:rPr>
+      </w:pPr>
+      <w:r>
+        <w:rPr>
+          <w:lang w:val="en-US"/>
+        </w:rPr>
+        <w:t xml:space="preserve">Writing objects: 100% (34/34), 2.29 </w:t>
+      </w:r>
+      <w:proofErr w:type="spellStart"/>
+      <w:r>
+        <w:rPr>
+          <w:lang w:val="en-US"/>
+        </w:rPr>
+        <w:t>MiB</w:t>
+      </w:r>
+      <w:proofErr w:type="spellEnd"/>
+      <w:r>
+        <w:rPr>
+          <w:lang w:val="en-US"/>
+        </w:rPr>
+        <w:t xml:space="preserve"> | 333.00 </w:t>
+      </w:r>
+      <w:proofErr w:type="spellStart"/>
+      <w:r>
+        <w:rPr>
+          <w:lang w:val="en-US"/>
+        </w:rPr>
+        <w:t>KiB</w:t>
+      </w:r>
+      <w:proofErr w:type="spellEnd"/>
+      <w:r>
+        <w:rPr>
+          <w:lang w:val="en-US"/>
+        </w:rPr>
+        <w:t>/s, done.</w:t>
+      </w:r>
+    </w:p>
+    <w:p>
+      <w:pPr>
+        <w:pStyle w:val="Geenafstand"/>
+        <w:ind w:left="708"/>
+        <w:rPr>
+          <w:lang w:val="en-US"/>
+        </w:rPr>
+      </w:pPr>
+      <w:r>
+        <w:rPr>
+          <w:lang w:val="en-US"/>
+        </w:rPr>
+        <w:t>Total 34 (delta 13), reused 0 (delta 0)</w:t>
+      </w:r>
+    </w:p>
+    <w:p>
+      <w:pPr>
+        <w:pStyle w:val="Geenafstand"/>
+        <w:ind w:left="708"/>
+        <w:rPr>
+          <w:lang w:val="en-US"/>
+        </w:rPr>
+      </w:pPr>
+      <w:r>
+        <w:rPr>
+          <w:lang w:val="en-US"/>
+        </w:rPr>
+        <w:t>To https://github.com/RelaRef/reflections.git</w:t>
+      </w:r>
+    </w:p>
+    <w:p>
+      <w:pPr>
+        <w:pStyle w:val="Geenafstand"/>
+        <w:ind w:left="708"/>
+        <w:rPr>
+          <w:lang w:val="en-US"/>
+        </w:rPr>
+      </w:pPr>
+      <w:r>
+        <w:rPr>
+          <w:lang w:val="en-US"/>
+        </w:rPr>
+        <w:t xml:space="preserve"> * [new branch]      master -&gt; master</w:t>
+      </w:r>
     </w:p>
     <w:p>
       <w:pPr>
@@ -2236,8 +3162,160 @@
       </w:rPr>
     </w:lvl>
   </w:abstractNum>
+  <w:abstractNum w:abstractNumId="1">
+    <w:nsid w:val="7E542373"/>
+    <w:multiLevelType w:val="multilevel"/>
+    <w:tmpl w:val="63587D38"/>
+    <w:lvl w:ilvl="0">
+      <w:start w:val="1"/>
+      <w:numFmt w:val="bullet"/>
+      <w:lvlText w:val=""/>
+      <w:lvlJc w:val="left"/>
+      <w:pPr>
+        <w:tabs>
+          <w:tab w:val="num" w:pos="720"/>
+        </w:tabs>
+        <w:ind w:left="720" w:hanging="360"/>
+      </w:pPr>
+      <w:rPr>
+        <w:rFonts w:ascii="Symbol" w:hAnsi="Symbol" w:hint="default"/>
+        <w:sz w:val="20"/>
+      </w:rPr>
+    </w:lvl>
+    <w:lvl w:ilvl="1" w:tentative="1">
+      <w:start w:val="1"/>
+      <w:numFmt w:val="bullet"/>
+      <w:lvlText w:val=""/>
+      <w:lvlJc w:val="left"/>
+      <w:pPr>
+        <w:tabs>
+          <w:tab w:val="num" w:pos="1440"/>
+        </w:tabs>
+        <w:ind w:left="1440" w:hanging="360"/>
+      </w:pPr>
+      <w:rPr>
+        <w:rFonts w:ascii="Symbol" w:hAnsi="Symbol" w:hint="default"/>
+        <w:sz w:val="20"/>
+      </w:rPr>
+    </w:lvl>
+    <w:lvl w:ilvl="2" w:tentative="1">
+      <w:start w:val="1"/>
+      <w:numFmt w:val="bullet"/>
+      <w:lvlText w:val=""/>
+      <w:lvlJc w:val="left"/>
+      <w:pPr>
+        <w:tabs>
+          <w:tab w:val="num" w:pos="2160"/>
+        </w:tabs>
+        <w:ind w:left="2160" w:hanging="360"/>
+      </w:pPr>
+      <w:rPr>
+        <w:rFonts w:ascii="Symbol" w:hAnsi="Symbol" w:hint="default"/>
+        <w:sz w:val="20"/>
+      </w:rPr>
+    </w:lvl>
+    <w:lvl w:ilvl="3" w:tentative="1">
+      <w:start w:val="1"/>
+      <w:numFmt w:val="bullet"/>
+      <w:lvlText w:val=""/>
+      <w:lvlJc w:val="left"/>
+      <w:pPr>
+        <w:tabs>
+          <w:tab w:val="num" w:pos="2880"/>
+        </w:tabs>
+        <w:ind w:left="2880" w:hanging="360"/>
+      </w:pPr>
+      <w:rPr>
+        <w:rFonts w:ascii="Symbol" w:hAnsi="Symbol" w:hint="default"/>
+        <w:sz w:val="20"/>
+      </w:rPr>
+    </w:lvl>
+    <w:lvl w:ilvl="4" w:tentative="1">
+      <w:start w:val="1"/>
+      <w:numFmt w:val="bullet"/>
+      <w:lvlText w:val=""/>
+      <w:lvlJc w:val="left"/>
+      <w:pPr>
+        <w:tabs>
+          <w:tab w:val="num" w:pos="3600"/>
+        </w:tabs>
+        <w:ind w:left="3600" w:hanging="360"/>
+      </w:pPr>
+      <w:rPr>
+        <w:rFonts w:ascii="Symbol" w:hAnsi="Symbol" w:hint="default"/>
+        <w:sz w:val="20"/>
+      </w:rPr>
+    </w:lvl>
+    <w:lvl w:ilvl="5" w:tentative="1">
+      <w:start w:val="1"/>
+      <w:numFmt w:val="bullet"/>
+      <w:lvlText w:val=""/>
+      <w:lvlJc w:val="left"/>
+      <w:pPr>
+        <w:tabs>
+          <w:tab w:val="num" w:pos="4320"/>
+        </w:tabs>
+        <w:ind w:left="4320" w:hanging="360"/>
+      </w:pPr>
+      <w:rPr>
+        <w:rFonts w:ascii="Symbol" w:hAnsi="Symbol" w:hint="default"/>
+        <w:sz w:val="20"/>
+      </w:rPr>
+    </w:lvl>
+    <w:lvl w:ilvl="6" w:tentative="1">
+      <w:start w:val="1"/>
+      <w:numFmt w:val="bullet"/>
+      <w:lvlText w:val=""/>
+      <w:lvlJc w:val="left"/>
+      <w:pPr>
+        <w:tabs>
+          <w:tab w:val="num" w:pos="5040"/>
+        </w:tabs>
+        <w:ind w:left="5040" w:hanging="360"/>
+      </w:pPr>
+      <w:rPr>
+        <w:rFonts w:ascii="Symbol" w:hAnsi="Symbol" w:hint="default"/>
+        <w:sz w:val="20"/>
+      </w:rPr>
+    </w:lvl>
+    <w:lvl w:ilvl="7" w:tentative="1">
+      <w:start w:val="1"/>
+      <w:numFmt w:val="bullet"/>
+      <w:lvlText w:val=""/>
+      <w:lvlJc w:val="left"/>
+      <w:pPr>
+        <w:tabs>
+          <w:tab w:val="num" w:pos="5760"/>
+        </w:tabs>
+        <w:ind w:left="5760" w:hanging="360"/>
+      </w:pPr>
+      <w:rPr>
+        <w:rFonts w:ascii="Symbol" w:hAnsi="Symbol" w:hint="default"/>
+        <w:sz w:val="20"/>
+      </w:rPr>
+    </w:lvl>
+    <w:lvl w:ilvl="8" w:tentative="1">
+      <w:start w:val="1"/>
+      <w:numFmt w:val="bullet"/>
+      <w:lvlText w:val=""/>
+      <w:lvlJc w:val="left"/>
+      <w:pPr>
+        <w:tabs>
+          <w:tab w:val="num" w:pos="6480"/>
+        </w:tabs>
+        <w:ind w:left="6480" w:hanging="360"/>
+      </w:pPr>
+      <w:rPr>
+        <w:rFonts w:ascii="Symbol" w:hAnsi="Symbol" w:hint="default"/>
+        <w:sz w:val="20"/>
+      </w:rPr>
+    </w:lvl>
+  </w:abstractNum>
   <w:num w:numId="1">
     <w:abstractNumId w:val="0"/>
+  </w:num>
+  <w:num w:numId="2">
+    <w:abstractNumId w:val="1"/>
   </w:num>
 </w:numbering>
 </file>
@@ -2679,6 +3757,29 @@
       <w:szCs w:val="26"/>
     </w:rPr>
   </w:style>
+  <w:style w:type="paragraph" w:styleId="Kop3">
+    <w:name w:val="heading 3"/>
+    <w:basedOn w:val="Standaard"/>
+    <w:next w:val="Standaard"/>
+    <w:link w:val="Kop3Char"/>
+    <w:uiPriority w:val="9"/>
+    <w:semiHidden/>
+    <w:unhideWhenUsed/>
+    <w:qFormat/>
+    <w:rsid w:val="00440FE3"/>
+    <w:pPr>
+      <w:keepNext/>
+      <w:keepLines/>
+      <w:spacing w:before="40" w:after="0"/>
+      <w:outlineLvl w:val="2"/>
+    </w:pPr>
+    <w:rPr>
+      <w:rFonts w:asciiTheme="majorHAnsi" w:eastAsiaTheme="majorEastAsia" w:hAnsiTheme="majorHAnsi" w:cstheme="majorBidi"/>
+      <w:color w:val="1F4D78" w:themeColor="accent1" w:themeShade="7F"/>
+      <w:sz w:val="24"/>
+      <w:szCs w:val="24"/>
+    </w:rPr>
+  </w:style>
   <w:style w:type="character" w:default="1" w:styleId="Standaardalinea-lettertype">
     <w:name w:val="Default Paragraph Font"/>
     <w:uiPriority w:val="1"/>
@@ -2788,6 +3889,88 @@
       <w:ind w:left="720"/>
       <w:contextualSpacing/>
     </w:pPr>
+  </w:style>
+  <w:style w:type="paragraph" w:styleId="HTML-voorafopgemaakt">
+    <w:name w:val="HTML Preformatted"/>
+    <w:basedOn w:val="Standaard"/>
+    <w:link w:val="HTML-voorafopgemaaktChar"/>
+    <w:uiPriority w:val="99"/>
+    <w:semiHidden/>
+    <w:unhideWhenUsed/>
+    <w:rsid w:val="007C6EB7"/>
+    <w:pPr>
+      <w:tabs>
+        <w:tab w:val="left" w:pos="916"/>
+        <w:tab w:val="left" w:pos="1832"/>
+        <w:tab w:val="left" w:pos="2748"/>
+        <w:tab w:val="left" w:pos="3664"/>
+        <w:tab w:val="left" w:pos="4580"/>
+        <w:tab w:val="left" w:pos="5496"/>
+        <w:tab w:val="left" w:pos="6412"/>
+        <w:tab w:val="left" w:pos="7328"/>
+        <w:tab w:val="left" w:pos="8244"/>
+        <w:tab w:val="left" w:pos="9160"/>
+        <w:tab w:val="left" w:pos="10076"/>
+        <w:tab w:val="left" w:pos="10992"/>
+        <w:tab w:val="left" w:pos="11908"/>
+        <w:tab w:val="left" w:pos="12824"/>
+        <w:tab w:val="left" w:pos="13740"/>
+        <w:tab w:val="left" w:pos="14656"/>
+      </w:tabs>
+      <w:spacing w:after="0" w:line="240" w:lineRule="auto"/>
+    </w:pPr>
+    <w:rPr>
+      <w:rFonts w:ascii="Courier New" w:eastAsia="Times New Roman" w:hAnsi="Courier New" w:cs="Courier New"/>
+      <w:sz w:val="20"/>
+      <w:szCs w:val="20"/>
+      <w:lang w:eastAsia="nl-BE"/>
+    </w:rPr>
+  </w:style>
+  <w:style w:type="character" w:customStyle="1" w:styleId="HTML-voorafopgemaaktChar">
+    <w:name w:val="HTML - vooraf opgemaakt Char"/>
+    <w:basedOn w:val="Standaardalinea-lettertype"/>
+    <w:link w:val="HTML-voorafopgemaakt"/>
+    <w:uiPriority w:val="99"/>
+    <w:semiHidden/>
+    <w:rsid w:val="007C6EB7"/>
+    <w:rPr>
+      <w:rFonts w:ascii="Courier New" w:eastAsia="Times New Roman" w:hAnsi="Courier New" w:cs="Courier New"/>
+      <w:sz w:val="20"/>
+      <w:szCs w:val="20"/>
+      <w:lang w:eastAsia="nl-BE"/>
+    </w:rPr>
+  </w:style>
+  <w:style w:type="character" w:styleId="HTMLCode">
+    <w:name w:val="HTML Code"/>
+    <w:basedOn w:val="Standaardalinea-lettertype"/>
+    <w:uiPriority w:val="99"/>
+    <w:semiHidden/>
+    <w:unhideWhenUsed/>
+    <w:rsid w:val="007C6EB7"/>
+    <w:rPr>
+      <w:rFonts w:ascii="Courier New" w:eastAsia="Times New Roman" w:hAnsi="Courier New" w:cs="Courier New"/>
+      <w:sz w:val="20"/>
+      <w:szCs w:val="20"/>
+    </w:rPr>
+  </w:style>
+  <w:style w:type="character" w:customStyle="1" w:styleId="Kop3Char">
+    <w:name w:val="Kop 3 Char"/>
+    <w:basedOn w:val="Standaardalinea-lettertype"/>
+    <w:link w:val="Kop3"/>
+    <w:uiPriority w:val="9"/>
+    <w:semiHidden/>
+    <w:rsid w:val="00440FE3"/>
+    <w:rPr>
+      <w:rFonts w:asciiTheme="majorHAnsi" w:eastAsiaTheme="majorEastAsia" w:hAnsiTheme="majorHAnsi" w:cstheme="majorBidi"/>
+      <w:color w:val="1F4D78" w:themeColor="accent1" w:themeShade="7F"/>
+      <w:sz w:val="24"/>
+      <w:szCs w:val="24"/>
+    </w:rPr>
+  </w:style>
+  <w:style w:type="character" w:customStyle="1" w:styleId="command">
+    <w:name w:val="command"/>
+    <w:basedOn w:val="Standaardalinea-lettertype"/>
+    <w:rsid w:val="00E56D79"/>
   </w:style>
 </w:styles>
 </file>

</xml_diff>